<commit_message>
Version 1.1 added warning for unbalanced datasets
</commit_message>
<xml_diff>
--- a/DETECTUsersGuide.docx
+++ b/DETECTUsersGuide.docx
@@ -1135,7 +1135,7 @@
         <w:spacing w:after="0" w:line="240" w:lineRule="auto"/>
         <w:rPr>
           <w:b/>
-          <w:sz w:val="20"/>
+          <w:sz w:val="24"/>
           <w:szCs w:val="20"/>
           <w:u w:val="single"/>
         </w:rPr>
@@ -1143,7 +1143,7 @@
       <w:r>
         <w:rPr>
           <w:b/>
-          <w:sz w:val="20"/>
+          <w:sz w:val="24"/>
           <w:szCs w:val="20"/>
           <w:u w:val="single"/>
         </w:rPr>
@@ -1164,16 +1164,21 @@
       <w:tblPr>
         <w:tblStyle w:val="TableGrid"/>
         <w:tblW w:w="0" w:type="auto"/>
+        <w:jc w:val="center"/>
+        <w:tblInd w:w="558" w:type="dxa"/>
         <w:tblLook w:val="04A0" w:firstRow="1" w:lastRow="0" w:firstColumn="1" w:lastColumn="0" w:noHBand="0" w:noVBand="1"/>
       </w:tblPr>
       <w:tblGrid>
-        <w:gridCol w:w="2300"/>
-        <w:gridCol w:w="7276"/>
+        <w:gridCol w:w="2197"/>
+        <w:gridCol w:w="6101"/>
       </w:tblGrid>
       <w:tr>
+        <w:trPr>
+          <w:jc w:val="center"/>
+        </w:trPr>
         <w:tc>
           <w:tcPr>
-            <w:tcW w:w="9576" w:type="dxa"/>
+            <w:tcW w:w="8298" w:type="dxa"/>
             <w:gridSpan w:val="2"/>
             <w:shd w:val="clear" w:color="auto" w:fill="D9D9D9" w:themeFill="background1" w:themeFillShade="D9"/>
           </w:tcPr>
@@ -1182,55 +1187,34 @@
               <w:jc w:val="center"/>
               <w:rPr>
                 <w:b/>
-                <w:sz w:val="24"/>
-                <w:szCs w:val="24"/>
               </w:rPr>
             </w:pPr>
             <w:r>
               <w:rPr>
                 <w:b/>
-                <w:sz w:val="24"/>
-                <w:szCs w:val="24"/>
               </w:rPr>
-              <w:t xml:space="preserve">GENERAL FUNCTIONS (can be used to label any type of </w:t>
-            </w:r>
-            <w:r>
-              <w:rPr>
-                <w:b/>
-                <w:sz w:val="24"/>
-                <w:szCs w:val="24"/>
-              </w:rPr>
-              <w:t xml:space="preserve">time series </w:t>
-            </w:r>
-            <w:r>
-              <w:rPr>
-                <w:b/>
-                <w:sz w:val="24"/>
-                <w:szCs w:val="24"/>
-              </w:rPr>
-              <w:t>data)</w:t>
+              <w:t>GENERAL FUNCTIONS (can be used to label any type of time series data)</w:t>
             </w:r>
           </w:p>
         </w:tc>
       </w:tr>
       <w:tr>
+        <w:trPr>
+          <w:jc w:val="center"/>
+        </w:trPr>
         <w:tc>
           <w:tcPr>
-            <w:tcW w:w="2300" w:type="dxa"/>
+            <w:tcW w:w="2197" w:type="dxa"/>
           </w:tcPr>
           <w:p>
             <w:pPr>
               <w:rPr>
                 <w:b/>
-                <w:sz w:val="24"/>
-                <w:szCs w:val="24"/>
               </w:rPr>
             </w:pPr>
             <w:r>
               <w:rPr>
                 <w:b/>
-                <w:sz w:val="24"/>
-                <w:szCs w:val="24"/>
               </w:rPr>
               <w:t>Name</w:t>
             </w:r>
@@ -1238,22 +1222,17 @@
         </w:tc>
         <w:tc>
           <w:tcPr>
-            <w:tcW w:w="7276" w:type="dxa"/>
+            <w:tcW w:w="6101" w:type="dxa"/>
           </w:tcPr>
           <w:p>
             <w:pPr>
               <w:rPr>
-                <w:rFonts w:ascii="Times New Roman" w:hAnsi="Times New Roman" w:cs="Times New Roman"/>
                 <w:b/>
-                <w:sz w:val="24"/>
-                <w:szCs w:val="24"/>
               </w:rPr>
             </w:pPr>
             <w:r>
               <w:rPr>
                 <w:b/>
-                <w:sz w:val="24"/>
-                <w:szCs w:val="24"/>
               </w:rPr>
               <w:t>Description</w:t>
             </w:r>
@@ -1261,206 +1240,120 @@
         </w:tc>
       </w:tr>
       <w:tr>
+        <w:trPr>
+          <w:jc w:val="center"/>
+        </w:trPr>
         <w:tc>
           <w:tcPr>
-            <w:tcW w:w="2300" w:type="dxa"/>
+            <w:tcW w:w="2197" w:type="dxa"/>
           </w:tcPr>
           <w:p>
-            <w:pPr>
-              <w:rPr>
-                <w:sz w:val="24"/>
-                <w:szCs w:val="24"/>
-              </w:rPr>
-            </w:pPr>
             <w:proofErr w:type="spellStart"/>
             <w:r>
               <w:rPr>
-                <w:sz w:val="24"/>
-                <w:szCs w:val="24"/>
+                <w:rFonts w:ascii="Courier New" w:hAnsi="Courier New" w:cs="Courier New"/>
               </w:rPr>
-              <w:t>getARfeatures.m</w:t>
+              <w:t>getARfeatures</w:t>
             </w:r>
             <w:proofErr w:type="spellEnd"/>
           </w:p>
         </w:tc>
         <w:tc>
           <w:tcPr>
-            <w:tcW w:w="7276" w:type="dxa"/>
+            <w:tcW w:w="6101" w:type="dxa"/>
           </w:tcPr>
           <w:p>
-            <w:pPr>
-              <w:rPr>
-                <w:rFonts w:ascii="Times New Roman" w:hAnsi="Times New Roman" w:cs="Times New Roman"/>
-                <w:sz w:val="24"/>
-                <w:szCs w:val="24"/>
-              </w:rPr>
-            </w:pPr>
             <w:r>
-              <w:rPr>
-                <w:rFonts w:ascii="Times New Roman" w:hAnsi="Times New Roman" w:cs="Times New Roman"/>
-                <w:sz w:val="24"/>
-                <w:szCs w:val="24"/>
-              </w:rPr>
               <w:t xml:space="preserve">Estimate autoregressive model coefficients of specified order for a 3D array of input data </w:t>
             </w:r>
             <w:r>
-              <w:rPr>
-                <w:rFonts w:ascii="Times New Roman" w:hAnsi="Times New Roman" w:cs="Times New Roman"/>
-                <w:sz w:val="24"/>
-                <w:szCs w:val="24"/>
-              </w:rPr>
               <w:t>(</w:t>
             </w:r>
             <w:r>
               <w:rPr>
-                <w:rFonts w:ascii="Times New Roman" w:hAnsi="Times New Roman" w:cs="Times New Roman"/>
                 <w:i/>
-                <w:sz w:val="24"/>
-                <w:szCs w:val="24"/>
               </w:rPr>
               <w:t>channels</w:t>
             </w:r>
             <w:r>
-              <w:rPr>
-                <w:rFonts w:ascii="Times New Roman" w:hAnsi="Times New Roman" w:cs="Times New Roman"/>
-                <w:sz w:val="24"/>
-                <w:szCs w:val="24"/>
-              </w:rPr>
               <w:t xml:space="preserve"> × </w:t>
             </w:r>
             <w:proofErr w:type="spellStart"/>
             <w:r>
               <w:rPr>
-                <w:rFonts w:ascii="Times New Roman" w:hAnsi="Times New Roman" w:cs="Times New Roman"/>
                 <w:i/>
-                <w:sz w:val="24"/>
-                <w:szCs w:val="24"/>
               </w:rPr>
               <w:t>windowSize</w:t>
             </w:r>
             <w:proofErr w:type="spellEnd"/>
             <w:r>
-              <w:rPr>
-                <w:rFonts w:ascii="Times New Roman" w:hAnsi="Times New Roman" w:cs="Times New Roman"/>
-                <w:sz w:val="24"/>
-                <w:szCs w:val="24"/>
-              </w:rPr>
               <w:t xml:space="preserve"> × </w:t>
             </w:r>
             <w:r>
               <w:rPr>
-                <w:rFonts w:ascii="Times New Roman" w:hAnsi="Times New Roman" w:cs="Times New Roman"/>
                 <w:i/>
-                <w:sz w:val="24"/>
-                <w:szCs w:val="24"/>
               </w:rPr>
               <w:t>windows</w:t>
             </w:r>
             <w:r>
-              <w:rPr>
-                <w:rFonts w:ascii="Times New Roman" w:hAnsi="Times New Roman" w:cs="Times New Roman"/>
-                <w:sz w:val="24"/>
-                <w:szCs w:val="24"/>
-              </w:rPr>
               <w:t>)</w:t>
             </w:r>
             <w:r>
-              <w:rPr>
-                <w:rFonts w:ascii="Times New Roman" w:hAnsi="Times New Roman" w:cs="Times New Roman"/>
-                <w:sz w:val="24"/>
-                <w:szCs w:val="24"/>
-              </w:rPr>
-              <w:t xml:space="preserve"> and return</w:t>
+              <w:t xml:space="preserve"> and return a </w:t>
             </w:r>
             <w:r>
-              <w:rPr>
-                <w:rFonts w:ascii="Times New Roman" w:hAnsi="Times New Roman" w:cs="Times New Roman"/>
-                <w:sz w:val="24"/>
-                <w:szCs w:val="24"/>
-              </w:rPr>
-              <w:t xml:space="preserve"> a </w:t>
-            </w:r>
-            <w:r>
-              <w:rPr>
-                <w:rFonts w:ascii="Times New Roman" w:hAnsi="Times New Roman" w:cs="Times New Roman"/>
-                <w:sz w:val="24"/>
-                <w:szCs w:val="24"/>
-              </w:rPr>
               <w:t>(</w:t>
             </w:r>
             <w:r>
               <w:rPr>
-                <w:rFonts w:ascii="Times New Roman" w:hAnsi="Times New Roman" w:cs="Times New Roman"/>
                 <w:i/>
-                <w:sz w:val="24"/>
-                <w:szCs w:val="24"/>
               </w:rPr>
               <w:t>windows</w:t>
             </w:r>
             <w:r>
-              <w:rPr>
-                <w:rFonts w:ascii="Times New Roman" w:hAnsi="Times New Roman" w:cs="Times New Roman"/>
-                <w:sz w:val="24"/>
-                <w:szCs w:val="24"/>
-              </w:rPr>
               <w:t xml:space="preserve"> × </w:t>
             </w:r>
             <w:proofErr w:type="spellStart"/>
             <w:r>
               <w:rPr>
-                <w:rFonts w:ascii="Times New Roman" w:hAnsi="Times New Roman" w:cs="Times New Roman"/>
                 <w:i/>
-                <w:sz w:val="24"/>
-                <w:szCs w:val="24"/>
               </w:rPr>
               <w:t>feature</w:t>
             </w:r>
             <w:r>
               <w:rPr>
-                <w:rFonts w:ascii="Times New Roman" w:hAnsi="Times New Roman" w:cs="Times New Roman"/>
                 <w:i/>
-                <w:sz w:val="24"/>
-                <w:szCs w:val="24"/>
               </w:rPr>
               <w:t>Size</w:t>
             </w:r>
             <w:proofErr w:type="spellEnd"/>
             <w:r>
-              <w:rPr>
-                <w:rFonts w:ascii="Times New Roman" w:hAnsi="Times New Roman" w:cs="Times New Roman"/>
-                <w:sz w:val="24"/>
-                <w:szCs w:val="24"/>
-              </w:rPr>
               <w:t>)</w:t>
             </w:r>
             <w:r>
-              <w:rPr>
-                <w:rFonts w:ascii="Times New Roman" w:hAnsi="Times New Roman" w:cs="Times New Roman"/>
-                <w:sz w:val="24"/>
-                <w:szCs w:val="24"/>
-              </w:rPr>
               <w:t xml:space="preserve"> array of features to be used for classification</w:t>
             </w:r>
           </w:p>
         </w:tc>
       </w:tr>
       <w:tr>
+        <w:trPr>
+          <w:jc w:val="center"/>
+        </w:trPr>
         <w:tc>
           <w:tcPr>
-            <w:tcW w:w="2300" w:type="dxa"/>
+            <w:tcW w:w="2197" w:type="dxa"/>
           </w:tcPr>
           <w:p>
             <w:pPr>
               <w:rPr>
-                <w:sz w:val="24"/>
-                <w:szCs w:val="24"/>
+                <w:rFonts w:ascii="Courier New" w:hAnsi="Courier New" w:cs="Courier New"/>
               </w:rPr>
             </w:pPr>
             <w:proofErr w:type="spellStart"/>
             <w:r>
               <w:rPr>
-                <w:sz w:val="24"/>
-                <w:szCs w:val="24"/>
+                <w:rFonts w:ascii="Courier New" w:hAnsi="Courier New" w:cs="Courier New"/>
               </w:rPr>
               <w:t>getModel</w:t>
             </w:r>
@@ -1469,105 +1362,77 @@
         </w:tc>
         <w:tc>
           <w:tcPr>
-            <w:tcW w:w="7276" w:type="dxa"/>
+            <w:tcW w:w="6101" w:type="dxa"/>
           </w:tcPr>
           <w:p>
-            <w:pPr>
-              <w:rPr>
-                <w:rFonts w:ascii="Times New Roman" w:hAnsi="Times New Roman" w:cs="Times New Roman"/>
-                <w:sz w:val="24"/>
-                <w:szCs w:val="24"/>
-              </w:rPr>
-            </w:pPr>
             <w:r>
-              <w:rPr>
-                <w:rFonts w:ascii="Times New Roman" w:hAnsi="Times New Roman" w:cs="Times New Roman"/>
-                <w:sz w:val="24"/>
-                <w:szCs w:val="24"/>
-              </w:rPr>
-              <w:t xml:space="preserve">Create a model or classifier based on labeled training data </w:t>
+              <w:t xml:space="preserve">Create a model or classifier based on data  </w:t>
             </w:r>
             <w:r>
-              <w:rPr>
-                <w:rFonts w:ascii="Times New Roman" w:hAnsi="Times New Roman" w:cs="Times New Roman"/>
-                <w:sz w:val="24"/>
-                <w:szCs w:val="24"/>
-              </w:rPr>
               <w:t>(</w:t>
             </w:r>
             <w:r>
               <w:rPr>
-                <w:rFonts w:ascii="Times New Roman" w:hAnsi="Times New Roman" w:cs="Times New Roman"/>
                 <w:i/>
-                <w:sz w:val="24"/>
-                <w:szCs w:val="24"/>
               </w:rPr>
               <w:t>channels</w:t>
             </w:r>
             <w:r>
-              <w:rPr>
-                <w:rFonts w:ascii="Times New Roman" w:hAnsi="Times New Roman" w:cs="Times New Roman"/>
-                <w:sz w:val="24"/>
-                <w:szCs w:val="24"/>
-              </w:rPr>
               <w:t xml:space="preserve"> × </w:t>
             </w:r>
             <w:proofErr w:type="spellStart"/>
             <w:r>
               <w:rPr>
-                <w:rFonts w:ascii="Times New Roman" w:hAnsi="Times New Roman" w:cs="Times New Roman"/>
                 <w:i/>
-                <w:sz w:val="24"/>
-                <w:szCs w:val="24"/>
               </w:rPr>
               <w:t>windowSize</w:t>
             </w:r>
             <w:proofErr w:type="spellEnd"/>
             <w:r>
-              <w:rPr>
-                <w:rFonts w:ascii="Times New Roman" w:hAnsi="Times New Roman" w:cs="Times New Roman"/>
-                <w:sz w:val="24"/>
-                <w:szCs w:val="24"/>
-              </w:rPr>
               <w:t xml:space="preserve"> × </w:t>
             </w:r>
             <w:r>
               <w:rPr>
-                <w:rFonts w:ascii="Times New Roman" w:hAnsi="Times New Roman" w:cs="Times New Roman"/>
                 <w:i/>
-                <w:sz w:val="24"/>
-                <w:szCs w:val="24"/>
               </w:rPr>
               <w:t>windows</w:t>
             </w:r>
             <w:r>
+              <w:t>)</w:t>
+            </w:r>
+            <w:r>
+              <w:t xml:space="preserve"> array of training data and a </w:t>
+            </w:r>
+            <w:r>
               <w:rPr>
-                <w:rFonts w:ascii="Times New Roman" w:hAnsi="Times New Roman" w:cs="Times New Roman"/>
-                <w:sz w:val="24"/>
-                <w:szCs w:val="24"/>
+                <w:i/>
               </w:rPr>
-              <w:t>)</w:t>
+              <w:t>(windows)</w:t>
+            </w:r>
+            <w:r>
+              <w:t xml:space="preserve"> length vector of class labels</w:t>
             </w:r>
           </w:p>
         </w:tc>
       </w:tr>
       <w:tr>
+        <w:trPr>
+          <w:jc w:val="center"/>
+        </w:trPr>
         <w:tc>
           <w:tcPr>
-            <w:tcW w:w="2300" w:type="dxa"/>
+            <w:tcW w:w="2197" w:type="dxa"/>
           </w:tcPr>
           <w:p>
             <w:pPr>
               <w:rPr>
-                <w:sz w:val="24"/>
-                <w:szCs w:val="24"/>
+                <w:rFonts w:ascii="Courier New" w:hAnsi="Courier New" w:cs="Courier New"/>
               </w:rPr>
             </w:pPr>
             <w:proofErr w:type="spellStart"/>
             <w:r>
               <w:rPr>
-                <w:sz w:val="24"/>
-                <w:szCs w:val="24"/>
+                <w:rFonts w:ascii="Courier New" w:hAnsi="Courier New" w:cs="Courier New"/>
               </w:rPr>
               <w:t>labelData</w:t>
             </w:r>
@@ -1576,420 +1441,227 @@
         </w:tc>
         <w:tc>
           <w:tcPr>
-            <w:tcW w:w="7276" w:type="dxa"/>
+            <w:tcW w:w="6101" w:type="dxa"/>
           </w:tcPr>
           <w:p>
-            <w:pPr>
-              <w:rPr>
-                <w:rFonts w:ascii="Times New Roman" w:hAnsi="Times New Roman" w:cs="Times New Roman"/>
-                <w:sz w:val="24"/>
-                <w:szCs w:val="24"/>
-              </w:rPr>
-            </w:pPr>
             <w:r>
-              <w:rPr>
-                <w:rFonts w:ascii="Times New Roman" w:hAnsi="Times New Roman" w:cs="Times New Roman"/>
-                <w:sz w:val="24"/>
-                <w:szCs w:val="24"/>
-              </w:rPr>
-              <w:t xml:space="preserve">Label data </w:t>
+              <w:t>Label data (</w:t>
             </w:r>
             <w:r>
               <w:rPr>
-                <w:rFonts w:ascii="Times New Roman" w:hAnsi="Times New Roman" w:cs="Times New Roman"/>
-                <w:sz w:val="24"/>
-                <w:szCs w:val="24"/>
-              </w:rPr>
-              <w:t>(</w:t>
-            </w:r>
-            <w:r>
-              <w:rPr>
-                <w:rFonts w:ascii="Times New Roman" w:hAnsi="Times New Roman" w:cs="Times New Roman"/>
                 <w:i/>
-                <w:sz w:val="24"/>
-                <w:szCs w:val="24"/>
               </w:rPr>
               <w:t>channels</w:t>
             </w:r>
             <w:r>
-              <w:rPr>
-                <w:rFonts w:ascii="Times New Roman" w:hAnsi="Times New Roman" w:cs="Times New Roman"/>
-                <w:sz w:val="24"/>
-                <w:szCs w:val="24"/>
-              </w:rPr>
               <w:t xml:space="preserve"> × </w:t>
             </w:r>
             <w:r>
               <w:rPr>
-                <w:rFonts w:ascii="Times New Roman" w:hAnsi="Times New Roman" w:cs="Times New Roman"/>
                 <w:i/>
-                <w:sz w:val="24"/>
-                <w:szCs w:val="24"/>
               </w:rPr>
               <w:t>frames</w:t>
             </w:r>
             <w:r>
-              <w:rPr>
-                <w:rFonts w:ascii="Times New Roman" w:hAnsi="Times New Roman" w:cs="Times New Roman"/>
-                <w:sz w:val="24"/>
-                <w:szCs w:val="24"/>
-              </w:rPr>
-              <w:t xml:space="preserve">) </w:t>
-            </w:r>
-            <w:r>
-              <w:rPr>
-                <w:rFonts w:ascii="Times New Roman" w:hAnsi="Times New Roman" w:cs="Times New Roman"/>
-                <w:sz w:val="24"/>
-                <w:szCs w:val="24"/>
-              </w:rPr>
-              <w:t>as a function of time, reporting certainty of each label</w:t>
+              <w:t>) as a function of time based on a classification model and, report certainty of each label.</w:t>
             </w:r>
           </w:p>
         </w:tc>
       </w:tr>
       <w:tr>
+        <w:trPr>
+          <w:jc w:val="center"/>
+        </w:trPr>
         <w:tc>
           <w:tcPr>
-            <w:tcW w:w="2300" w:type="dxa"/>
+            <w:tcW w:w="2197" w:type="dxa"/>
           </w:tcPr>
           <w:p>
             <w:pPr>
               <w:rPr>
-                <w:sz w:val="24"/>
-                <w:szCs w:val="24"/>
+                <w:rFonts w:ascii="Courier New" w:hAnsi="Courier New" w:cs="Courier New"/>
               </w:rPr>
             </w:pPr>
             <w:proofErr w:type="spellStart"/>
             <w:r>
               <w:rPr>
-                <w:sz w:val="24"/>
-                <w:szCs w:val="24"/>
+                <w:rFonts w:ascii="Courier New" w:hAnsi="Courier New" w:cs="Courier New"/>
               </w:rPr>
-              <w:t>label</w:t>
-            </w:r>
-            <w:r>
-              <w:rPr>
-                <w:sz w:val="24"/>
-                <w:szCs w:val="24"/>
-              </w:rPr>
-              <w:t>Windows</w:t>
+              <w:t>labelWindows</w:t>
             </w:r>
             <w:proofErr w:type="spellEnd"/>
           </w:p>
         </w:tc>
         <w:tc>
           <w:tcPr>
-            <w:tcW w:w="7276" w:type="dxa"/>
+            <w:tcW w:w="6101" w:type="dxa"/>
           </w:tcPr>
           <w:p>
-            <w:pPr>
-              <w:rPr>
-                <w:rFonts w:ascii="Times New Roman" w:hAnsi="Times New Roman" w:cs="Times New Roman"/>
-                <w:sz w:val="24"/>
-                <w:szCs w:val="24"/>
-              </w:rPr>
-            </w:pPr>
             <w:r>
-              <w:rPr>
-                <w:rFonts w:ascii="Times New Roman" w:hAnsi="Times New Roman" w:cs="Times New Roman"/>
-                <w:sz w:val="24"/>
-                <w:szCs w:val="24"/>
-              </w:rPr>
-              <w:t xml:space="preserve">Label </w:t>
+              <w:t xml:space="preserve">Label windows </w:t>
             </w:r>
             <w:r>
-              <w:rPr>
-                <w:rFonts w:ascii="Times New Roman" w:hAnsi="Times New Roman" w:cs="Times New Roman"/>
-                <w:sz w:val="24"/>
-                <w:szCs w:val="24"/>
-              </w:rPr>
-              <w:t>windows</w:t>
-            </w:r>
-            <w:r>
-              <w:rPr>
-                <w:rFonts w:ascii="Times New Roman" w:hAnsi="Times New Roman" w:cs="Times New Roman"/>
-                <w:sz w:val="24"/>
-                <w:szCs w:val="24"/>
-              </w:rPr>
-              <w:t xml:space="preserve"> </w:t>
-            </w:r>
-            <w:r>
-              <w:rPr>
-                <w:rFonts w:ascii="Times New Roman" w:hAnsi="Times New Roman" w:cs="Times New Roman"/>
-                <w:sz w:val="24"/>
-                <w:szCs w:val="24"/>
-              </w:rPr>
               <w:t>(</w:t>
             </w:r>
             <w:r>
               <w:rPr>
-                <w:rFonts w:ascii="Times New Roman" w:hAnsi="Times New Roman" w:cs="Times New Roman"/>
                 <w:i/>
-                <w:sz w:val="24"/>
-                <w:szCs w:val="24"/>
               </w:rPr>
               <w:t>channels</w:t>
             </w:r>
             <w:r>
-              <w:rPr>
-                <w:rFonts w:ascii="Times New Roman" w:hAnsi="Times New Roman" w:cs="Times New Roman"/>
-                <w:sz w:val="24"/>
-                <w:szCs w:val="24"/>
-              </w:rPr>
               <w:t xml:space="preserve"> × </w:t>
             </w:r>
             <w:proofErr w:type="spellStart"/>
             <w:r>
               <w:rPr>
-                <w:rFonts w:ascii="Times New Roman" w:hAnsi="Times New Roman" w:cs="Times New Roman"/>
                 <w:i/>
-                <w:sz w:val="24"/>
-                <w:szCs w:val="24"/>
               </w:rPr>
               <w:t>windowSize</w:t>
             </w:r>
             <w:proofErr w:type="spellEnd"/>
             <w:r>
-              <w:rPr>
-                <w:rFonts w:ascii="Times New Roman" w:hAnsi="Times New Roman" w:cs="Times New Roman"/>
-                <w:sz w:val="24"/>
-                <w:szCs w:val="24"/>
-              </w:rPr>
               <w:t xml:space="preserve"> × </w:t>
             </w:r>
             <w:r>
               <w:rPr>
-                <w:rFonts w:ascii="Times New Roman" w:hAnsi="Times New Roman" w:cs="Times New Roman"/>
                 <w:i/>
-                <w:sz w:val="24"/>
-                <w:szCs w:val="24"/>
               </w:rPr>
               <w:t>windows</w:t>
             </w:r>
             <w:r>
-              <w:rPr>
-                <w:rFonts w:ascii="Times New Roman" w:hAnsi="Times New Roman" w:cs="Times New Roman"/>
-                <w:sz w:val="24"/>
-                <w:szCs w:val="24"/>
-              </w:rPr>
               <w:t>)</w:t>
             </w:r>
             <w:r>
-              <w:rPr>
-                <w:rFonts w:ascii="Times New Roman" w:hAnsi="Times New Roman" w:cs="Times New Roman"/>
-                <w:sz w:val="24"/>
-                <w:szCs w:val="24"/>
-              </w:rPr>
-              <w:t xml:space="preserve"> </w:t>
-            </w:r>
-            <w:r>
-              <w:rPr>
-                <w:rFonts w:ascii="Times New Roman" w:hAnsi="Times New Roman" w:cs="Times New Roman"/>
-                <w:sz w:val="24"/>
-                <w:szCs w:val="24"/>
-              </w:rPr>
-              <w:t xml:space="preserve">based on a </w:t>
-            </w:r>
-            <w:r>
-              <w:rPr>
-                <w:rFonts w:ascii="Times New Roman" w:hAnsi="Times New Roman" w:cs="Times New Roman"/>
-                <w:sz w:val="24"/>
-                <w:szCs w:val="24"/>
-              </w:rPr>
-              <w:t xml:space="preserve">classification </w:t>
-            </w:r>
-            <w:r>
-              <w:rPr>
-                <w:rFonts w:ascii="Times New Roman" w:hAnsi="Times New Roman" w:cs="Times New Roman"/>
-                <w:sz w:val="24"/>
-                <w:szCs w:val="24"/>
-              </w:rPr>
-              <w:t>model and also return</w:t>
-            </w:r>
-            <w:r>
-              <w:rPr>
-                <w:rFonts w:ascii="Times New Roman" w:hAnsi="Times New Roman" w:cs="Times New Roman"/>
-                <w:sz w:val="24"/>
-                <w:szCs w:val="24"/>
-              </w:rPr>
-              <w:t xml:space="preserve"> classification accuracy if ground truth labels are passed in for comparison</w:t>
+              <w:t xml:space="preserve"> based on a classification model and also return classification accuracy if ground truth labels are passed in for comparison</w:t>
             </w:r>
           </w:p>
         </w:tc>
       </w:tr>
       <w:tr>
+        <w:trPr>
+          <w:jc w:val="center"/>
+        </w:trPr>
         <w:tc>
           <w:tcPr>
-            <w:tcW w:w="2300" w:type="dxa"/>
+            <w:tcW w:w="2197" w:type="dxa"/>
           </w:tcPr>
           <w:p>
-            <w:pPr>
-              <w:rPr>
-                <w:sz w:val="24"/>
-                <w:szCs w:val="24"/>
-              </w:rPr>
-            </w:pPr>
             <w:proofErr w:type="spellStart"/>
             <w:r>
               <w:rPr>
-                <w:sz w:val="24"/>
-                <w:szCs w:val="24"/>
+                <w:rFonts w:ascii="Courier New" w:hAnsi="Courier New" w:cs="Courier New"/>
               </w:rPr>
-              <w:t>compareLabel</w:t>
-            </w:r>
-            <w:r>
-              <w:rPr>
-                <w:sz w:val="24"/>
-                <w:szCs w:val="24"/>
-              </w:rPr>
-              <w:t>s</w:t>
+              <w:t>compareLabels</w:t>
             </w:r>
             <w:proofErr w:type="spellEnd"/>
           </w:p>
         </w:tc>
         <w:tc>
           <w:tcPr>
-            <w:tcW w:w="7276" w:type="dxa"/>
+            <w:tcW w:w="6101" w:type="dxa"/>
           </w:tcPr>
           <w:p>
-            <w:pPr>
-              <w:rPr>
-                <w:rFonts w:ascii="Times New Roman" w:hAnsi="Times New Roman" w:cs="Times New Roman"/>
-                <w:sz w:val="24"/>
-                <w:szCs w:val="24"/>
-              </w:rPr>
-            </w:pPr>
             <w:r>
-              <w:rPr>
-                <w:rFonts w:ascii="Times New Roman" w:hAnsi="Times New Roman" w:cs="Times New Roman"/>
-                <w:sz w:val="24"/>
-                <w:szCs w:val="24"/>
-              </w:rPr>
-              <w:t>Compare</w:t>
-            </w:r>
-            <w:r>
-              <w:rPr>
-                <w:rFonts w:ascii="Times New Roman" w:hAnsi="Times New Roman" w:cs="Times New Roman"/>
-                <w:sz w:val="24"/>
-                <w:szCs w:val="24"/>
-              </w:rPr>
-              <w:t xml:space="preserve"> two sets of labeled data, either from an automated labeling (</w:t>
-            </w:r>
-            <w:r>
-              <w:rPr>
-                <w:rFonts w:ascii="Times New Roman" w:hAnsi="Times New Roman" w:cs="Times New Roman"/>
-                <w:sz w:val="24"/>
-                <w:szCs w:val="24"/>
-              </w:rPr>
-              <w:t>from using</w:t>
-            </w:r>
-            <w:r>
-              <w:rPr>
-                <w:rFonts w:ascii="Times New Roman" w:hAnsi="Times New Roman" w:cs="Times New Roman"/>
-                <w:sz w:val="24"/>
-                <w:szCs w:val="24"/>
-              </w:rPr>
-              <w:t xml:space="preserve"> </w:t>
+              <w:t xml:space="preserve">Compares two sets of labeled data, either from an automated labeling (by DETECT) or manual labeling (from using </w:t>
             </w:r>
             <w:proofErr w:type="spellStart"/>
             <w:r>
               <w:rPr>
-                <w:rFonts w:cs="Times New Roman"/>
-                <w:sz w:val="24"/>
-                <w:szCs w:val="24"/>
-              </w:rPr>
-              <w:t>plotLabeledData</w:t>
-            </w:r>
-            <w:proofErr w:type="spellEnd"/>
-            <w:r>
-              <w:rPr>
-                <w:rFonts w:ascii="Times New Roman" w:hAnsi="Times New Roman" w:cs="Times New Roman"/>
-                <w:sz w:val="24"/>
-                <w:szCs w:val="24"/>
-              </w:rPr>
-              <w:t>) or manual label</w:t>
-            </w:r>
-            <w:r>
-              <w:rPr>
-                <w:rFonts w:ascii="Times New Roman" w:hAnsi="Times New Roman" w:cs="Times New Roman"/>
-                <w:sz w:val="24"/>
-                <w:szCs w:val="24"/>
-              </w:rPr>
-              <w:t>ing</w:t>
-            </w:r>
-            <w:r>
-              <w:rPr>
-                <w:rFonts w:ascii="Times New Roman" w:hAnsi="Times New Roman" w:cs="Times New Roman"/>
-                <w:sz w:val="24"/>
-                <w:szCs w:val="24"/>
-              </w:rPr>
-              <w:t xml:space="preserve"> (from using </w:t>
-            </w:r>
-            <w:proofErr w:type="spellStart"/>
-            <w:r>
-              <w:rPr>
-                <w:rFonts w:cs="Times New Roman"/>
-                <w:sz w:val="24"/>
-                <w:szCs w:val="24"/>
+                <w:rFonts w:ascii="Courier New" w:hAnsi="Courier New" w:cs="Courier New"/>
               </w:rPr>
               <w:t>markEvents</w:t>
             </w:r>
             <w:proofErr w:type="spellEnd"/>
             <w:r>
-              <w:rPr>
-                <w:rFonts w:ascii="Times New Roman" w:hAnsi="Times New Roman" w:cs="Times New Roman"/>
-                <w:sz w:val="24"/>
-                <w:szCs w:val="24"/>
-              </w:rPr>
-              <w:t>)</w:t>
-            </w:r>
-            <w:r>
-              <w:rPr>
-                <w:rFonts w:ascii="Times New Roman" w:hAnsi="Times New Roman" w:cs="Times New Roman"/>
-                <w:sz w:val="24"/>
-                <w:szCs w:val="24"/>
-              </w:rPr>
-              <w:t xml:space="preserve"> or both (one set from a manual </w:t>
-            </w:r>
-            <w:r>
-              <w:rPr>
-                <w:rFonts w:ascii="Times New Roman" w:hAnsi="Times New Roman" w:cs="Times New Roman"/>
-                <w:sz w:val="24"/>
-                <w:szCs w:val="24"/>
-              </w:rPr>
-              <w:t>labeling</w:t>
-            </w:r>
-            <w:r>
-              <w:rPr>
-                <w:rFonts w:ascii="Times New Roman" w:hAnsi="Times New Roman" w:cs="Times New Roman"/>
-                <w:sz w:val="24"/>
-                <w:szCs w:val="24"/>
-              </w:rPr>
-              <w:t xml:space="preserve"> and the other from an automated </w:t>
-            </w:r>
-            <w:r>
-              <w:rPr>
-                <w:rFonts w:ascii="Times New Roman" w:hAnsi="Times New Roman" w:cs="Times New Roman"/>
-                <w:sz w:val="24"/>
-                <w:szCs w:val="24"/>
-              </w:rPr>
-              <w:t>labeling</w:t>
-            </w:r>
-            <w:r>
-              <w:rPr>
-                <w:rFonts w:ascii="Times New Roman" w:hAnsi="Times New Roman" w:cs="Times New Roman"/>
-                <w:sz w:val="24"/>
-                <w:szCs w:val="24"/>
-              </w:rPr>
-              <w:t>).</w:t>
+              <w:t>) or both (one set from a manual labeling and the other from an automated labeling).</w:t>
             </w:r>
           </w:p>
         </w:tc>
       </w:tr>
       <w:tr>
+        <w:trPr>
+          <w:jc w:val="center"/>
+        </w:trPr>
         <w:tc>
           <w:tcPr>
-            <w:tcW w:w="9576" w:type="dxa"/>
+            <w:tcW w:w="2197" w:type="dxa"/>
+          </w:tcPr>
+          <w:p>
+            <w:pPr>
+              <w:rPr>
+                <w:rFonts w:ascii="Courier New" w:hAnsi="Courier New" w:cs="Courier New"/>
+              </w:rPr>
+            </w:pPr>
+            <w:proofErr w:type="spellStart"/>
+            <w:r>
+              <w:rPr>
+                <w:rFonts w:ascii="Courier New" w:hAnsi="Courier New" w:cs="Courier New"/>
+              </w:rPr>
+              <w:t>threshold</w:t>
+            </w:r>
+            <w:r>
+              <w:rPr>
+                <w:rFonts w:ascii="Courier New" w:hAnsi="Courier New" w:cs="Courier New"/>
+              </w:rPr>
+              <w:t>Policy</w:t>
+            </w:r>
+            <w:proofErr w:type="spellEnd"/>
+          </w:p>
+        </w:tc>
+        <w:tc>
+          <w:tcPr>
+            <w:tcW w:w="6101" w:type="dxa"/>
+          </w:tcPr>
+          <w:p>
+            <w:r>
+              <w:t>Applies the certainty post-processing policy used in this paper. If the certainty is below a given threshold and one of the top two possible classes is the baseline, the prediction type will be set to the baseline. No change is made if neither of the top two possible classes is the baseline.</w:t>
+            </w:r>
+          </w:p>
+        </w:tc>
+      </w:tr>
+      <w:tr>
+        <w:trPr>
+          <w:jc w:val="center"/>
+        </w:trPr>
+        <w:tc>
+          <w:tcPr>
+            <w:tcW w:w="2197" w:type="dxa"/>
+          </w:tcPr>
+          <w:p>
+            <w:pPr>
+              <w:rPr>
+                <w:rFonts w:ascii="Courier New" w:hAnsi="Courier New" w:cs="Courier New"/>
+              </w:rPr>
+            </w:pPr>
+            <w:proofErr w:type="spellStart"/>
+            <w:r>
+              <w:rPr>
+                <w:rFonts w:ascii="Courier New" w:hAnsi="Courier New" w:cs="Courier New"/>
+              </w:rPr>
+              <w:t>unknownPolicy</w:t>
+            </w:r>
+            <w:proofErr w:type="spellEnd"/>
+          </w:p>
+        </w:tc>
+        <w:tc>
+          <w:tcPr>
+            <w:tcW w:w="6101" w:type="dxa"/>
+          </w:tcPr>
+          <w:p>
+            <w:r>
+              <w:t>A post-processing policy that incorporates a new decision class of “Unknown”. If the certainty is below a given threshold and one of the top two possible classes is the baseline, the prediction type is set to the baseline. Otherwise, the prediction type is set to “Unknown.”</w:t>
+            </w:r>
+          </w:p>
+        </w:tc>
+      </w:tr>
+      <w:tr>
+        <w:trPr>
+          <w:jc w:val="center"/>
+        </w:trPr>
+        <w:tc>
+          <w:tcPr>
+            <w:tcW w:w="8298" w:type="dxa"/>
             <w:gridSpan w:val="2"/>
             <w:shd w:val="clear" w:color="auto" w:fill="D9D9D9" w:themeFill="background1" w:themeFillShade="D9"/>
           </w:tcPr>
@@ -1999,16 +1671,12 @@
               <w:rPr>
                 <w:rFonts w:cstheme="minorHAnsi"/>
                 <w:b/>
-                <w:sz w:val="24"/>
-                <w:szCs w:val="24"/>
               </w:rPr>
             </w:pPr>
             <w:r>
               <w:rPr>
                 <w:rFonts w:cstheme="minorHAnsi"/>
                 <w:b/>
-                <w:sz w:val="24"/>
-                <w:szCs w:val="24"/>
               </w:rPr>
               <w:t>EEG RELATED FUNCTIONS (depend on EEGLAB)</w:t>
             </w:r>
@@ -2016,111 +1684,74 @@
         </w:tc>
       </w:tr>
       <w:tr>
+        <w:trPr>
+          <w:jc w:val="center"/>
+        </w:trPr>
         <w:tc>
           <w:tcPr>
-            <w:tcW w:w="2300" w:type="dxa"/>
+            <w:tcW w:w="2197" w:type="dxa"/>
           </w:tcPr>
           <w:p>
             <w:pPr>
               <w:rPr>
-                <w:sz w:val="24"/>
-                <w:szCs w:val="24"/>
+                <w:rFonts w:ascii="Courier New" w:hAnsi="Courier New" w:cs="Courier New"/>
               </w:rPr>
             </w:pPr>
             <w:proofErr w:type="spellStart"/>
             <w:r>
               <w:rPr>
-                <w:sz w:val="24"/>
-                <w:szCs w:val="24"/>
+                <w:rFonts w:ascii="Courier New" w:hAnsi="Courier New" w:cs="Courier New"/>
               </w:rPr>
-              <w:t>getLabel</w:t>
-            </w:r>
-            <w:r>
-              <w:rPr>
-                <w:sz w:val="24"/>
-                <w:szCs w:val="24"/>
-              </w:rPr>
-              <w:t>s</w:t>
+              <w:t>getLabels</w:t>
             </w:r>
             <w:proofErr w:type="spellEnd"/>
           </w:p>
         </w:tc>
         <w:tc>
           <w:tcPr>
-            <w:tcW w:w="7276" w:type="dxa"/>
+            <w:tcW w:w="6101" w:type="dxa"/>
           </w:tcPr>
           <w:p>
-            <w:pPr>
-              <w:rPr>
-                <w:rFonts w:ascii="Times New Roman" w:hAnsi="Times New Roman" w:cs="Times New Roman"/>
-                <w:sz w:val="24"/>
-                <w:szCs w:val="24"/>
-              </w:rPr>
-            </w:pPr>
             <w:r>
-              <w:rPr>
-                <w:rFonts w:ascii="Times New Roman" w:hAnsi="Times New Roman" w:cs="Times New Roman"/>
-                <w:sz w:val="24"/>
-                <w:szCs w:val="24"/>
-              </w:rPr>
               <w:t xml:space="preserve">Convert a continuous dataset into an </w:t>
             </w:r>
             <w:proofErr w:type="spellStart"/>
             <w:r>
-              <w:rPr>
-                <w:rFonts w:ascii="Times New Roman" w:hAnsi="Times New Roman" w:cs="Times New Roman"/>
-                <w:sz w:val="24"/>
-                <w:szCs w:val="24"/>
-              </w:rPr>
               <w:t>epoched</w:t>
             </w:r>
             <w:proofErr w:type="spellEnd"/>
             <w:r>
-              <w:rPr>
-                <w:rFonts w:ascii="Times New Roman" w:hAnsi="Times New Roman" w:cs="Times New Roman"/>
-                <w:sz w:val="24"/>
-                <w:szCs w:val="24"/>
-              </w:rPr>
-              <w:t xml:space="preserve"> dataset, </w:t>
+              <w:t xml:space="preserve"> or windowed dataset, </w:t>
             </w:r>
             <w:proofErr w:type="spellStart"/>
             <w:r>
-              <w:rPr>
-                <w:rFonts w:ascii="Times New Roman" w:hAnsi="Times New Roman" w:cs="Times New Roman"/>
-                <w:sz w:val="24"/>
-                <w:szCs w:val="24"/>
-              </w:rPr>
               <w:t>epoching</w:t>
             </w:r>
             <w:proofErr w:type="spellEnd"/>
             <w:r>
-              <w:rPr>
-                <w:rFonts w:ascii="Times New Roman" w:hAnsi="Times New Roman" w:cs="Times New Roman"/>
-                <w:sz w:val="24"/>
-                <w:szCs w:val="24"/>
-              </w:rPr>
               <w:t xml:space="preserve"> by user-highlighted regions. </w:t>
             </w:r>
           </w:p>
         </w:tc>
       </w:tr>
       <w:tr>
+        <w:trPr>
+          <w:jc w:val="center"/>
+        </w:trPr>
         <w:tc>
           <w:tcPr>
-            <w:tcW w:w="2300" w:type="dxa"/>
+            <w:tcW w:w="2197" w:type="dxa"/>
           </w:tcPr>
           <w:p>
             <w:pPr>
               <w:rPr>
-                <w:sz w:val="24"/>
-                <w:szCs w:val="24"/>
+                <w:rFonts w:ascii="Courier New" w:hAnsi="Courier New" w:cs="Courier New"/>
               </w:rPr>
             </w:pPr>
             <w:proofErr w:type="spellStart"/>
             <w:r>
               <w:rPr>
-                <w:sz w:val="24"/>
-                <w:szCs w:val="24"/>
+                <w:rFonts w:ascii="Courier New" w:hAnsi="Courier New" w:cs="Courier New"/>
               </w:rPr>
               <w:t>plotLabeledData</w:t>
             </w:r>
@@ -2129,70 +1760,33 @@
         </w:tc>
         <w:tc>
           <w:tcPr>
-            <w:tcW w:w="7276" w:type="dxa"/>
+            <w:tcW w:w="6101" w:type="dxa"/>
           </w:tcPr>
           <w:p>
-            <w:pPr>
-              <w:rPr>
-                <w:rFonts w:ascii="Times New Roman" w:hAnsi="Times New Roman" w:cs="Times New Roman"/>
-                <w:sz w:val="24"/>
-                <w:szCs w:val="24"/>
-              </w:rPr>
-            </w:pPr>
             <w:r>
-              <w:rPr>
-                <w:rFonts w:ascii="Times New Roman" w:hAnsi="Times New Roman" w:cs="Times New Roman"/>
-                <w:sz w:val="24"/>
-                <w:szCs w:val="24"/>
-              </w:rPr>
-              <w:t>Display results of labeling continuous using a modified EEGLAB plot window</w:t>
-            </w:r>
-            <w:r>
-              <w:rPr>
-                <w:rFonts w:ascii="Times New Roman" w:hAnsi="Times New Roman" w:cs="Times New Roman"/>
-                <w:sz w:val="24"/>
-                <w:szCs w:val="24"/>
-              </w:rPr>
-              <w:t xml:space="preserve">. Uses the output from </w:t>
-            </w:r>
-            <w:proofErr w:type="spellStart"/>
-            <w:r>
-              <w:rPr>
-                <w:rFonts w:cs="Times New Roman"/>
-                <w:sz w:val="24"/>
-                <w:szCs w:val="24"/>
-              </w:rPr>
-              <w:t>labelData</w:t>
-            </w:r>
-            <w:proofErr w:type="spellEnd"/>
-            <w:r>
-              <w:rPr>
-                <w:rFonts w:ascii="Times New Roman" w:hAnsi="Times New Roman" w:cs="Times New Roman"/>
-                <w:sz w:val="24"/>
-                <w:szCs w:val="24"/>
-              </w:rPr>
-              <w:t xml:space="preserve"> as input.</w:t>
+              <w:t>Display results of continuous labeled data using a modified EEGLAB plot window</w:t>
             </w:r>
           </w:p>
         </w:tc>
       </w:tr>
       <w:tr>
+        <w:trPr>
+          <w:jc w:val="center"/>
+        </w:trPr>
         <w:tc>
           <w:tcPr>
-            <w:tcW w:w="2300" w:type="dxa"/>
+            <w:tcW w:w="2197" w:type="dxa"/>
           </w:tcPr>
           <w:p>
             <w:pPr>
               <w:rPr>
-                <w:sz w:val="24"/>
-                <w:szCs w:val="24"/>
+                <w:rFonts w:ascii="Courier New" w:hAnsi="Courier New" w:cs="Courier New"/>
               </w:rPr>
             </w:pPr>
             <w:proofErr w:type="spellStart"/>
             <w:r>
               <w:rPr>
-                <w:sz w:val="24"/>
-                <w:szCs w:val="24"/>
+                <w:rFonts w:ascii="Courier New" w:hAnsi="Courier New" w:cs="Courier New"/>
               </w:rPr>
               <w:t>plotMarkedData</w:t>
             </w:r>
@@ -2201,78 +1795,33 @@
         </w:tc>
         <w:tc>
           <w:tcPr>
-            <w:tcW w:w="7276" w:type="dxa"/>
+            <w:tcW w:w="6101" w:type="dxa"/>
           </w:tcPr>
           <w:p>
-            <w:pPr>
-              <w:rPr>
-                <w:rFonts w:ascii="Times New Roman" w:hAnsi="Times New Roman" w:cs="Times New Roman"/>
-                <w:sz w:val="24"/>
-                <w:szCs w:val="24"/>
-              </w:rPr>
-            </w:pPr>
             <w:r>
-              <w:rPr>
-                <w:rFonts w:ascii="Times New Roman" w:hAnsi="Times New Roman" w:cs="Times New Roman"/>
-                <w:sz w:val="24"/>
-                <w:szCs w:val="24"/>
-              </w:rPr>
-              <w:t>Pl</w:t>
-            </w:r>
-            <w:r>
-              <w:rPr>
-                <w:rFonts w:ascii="Times New Roman" w:hAnsi="Times New Roman" w:cs="Times New Roman"/>
-                <w:sz w:val="24"/>
-                <w:szCs w:val="24"/>
-              </w:rPr>
-              <w:t>ot</w:t>
-            </w:r>
-            <w:r>
-              <w:rPr>
-                <w:rFonts w:ascii="Times New Roman" w:hAnsi="Times New Roman" w:cs="Times New Roman"/>
-                <w:sz w:val="24"/>
-                <w:szCs w:val="24"/>
-              </w:rPr>
-              <w:t xml:space="preserve"> a manually labeled dataset. Uses the output from </w:t>
-            </w:r>
-            <w:proofErr w:type="spellStart"/>
-            <w:r>
-              <w:rPr>
-                <w:rFonts w:cs="Times New Roman"/>
-                <w:sz w:val="24"/>
-                <w:szCs w:val="24"/>
-              </w:rPr>
-              <w:t>markEvents</w:t>
-            </w:r>
-            <w:proofErr w:type="spellEnd"/>
-            <w:r>
-              <w:rPr>
-                <w:rFonts w:ascii="Times New Roman" w:hAnsi="Times New Roman" w:cs="Times New Roman"/>
-                <w:sz w:val="24"/>
-                <w:szCs w:val="24"/>
-              </w:rPr>
-              <w:t xml:space="preserve"> as input.</w:t>
+              <w:t>Plot a manually labeled dataset using a modified EEGLAB plot window.</w:t>
             </w:r>
           </w:p>
         </w:tc>
       </w:tr>
       <w:tr>
+        <w:trPr>
+          <w:jc w:val="center"/>
+        </w:trPr>
         <w:tc>
           <w:tcPr>
-            <w:tcW w:w="2300" w:type="dxa"/>
+            <w:tcW w:w="2197" w:type="dxa"/>
           </w:tcPr>
           <w:p>
             <w:pPr>
               <w:rPr>
-                <w:sz w:val="24"/>
-                <w:szCs w:val="24"/>
+                <w:rFonts w:ascii="Courier New" w:hAnsi="Courier New" w:cs="Courier New"/>
               </w:rPr>
             </w:pPr>
             <w:proofErr w:type="spellStart"/>
             <w:r>
               <w:rPr>
-                <w:sz w:val="24"/>
-                <w:szCs w:val="24"/>
+                <w:rFonts w:ascii="Courier New" w:hAnsi="Courier New" w:cs="Courier New"/>
               </w:rPr>
               <w:t>plotWindowData</w:t>
             </w:r>
@@ -2281,52 +1830,33 @@
         </w:tc>
         <w:tc>
           <w:tcPr>
-            <w:tcW w:w="7276" w:type="dxa"/>
+            <w:tcW w:w="6101" w:type="dxa"/>
           </w:tcPr>
           <w:p>
-            <w:pPr>
-              <w:rPr>
-                <w:rFonts w:ascii="Times New Roman" w:hAnsi="Times New Roman" w:cs="Times New Roman"/>
-                <w:sz w:val="24"/>
-                <w:szCs w:val="24"/>
-              </w:rPr>
-            </w:pPr>
             <w:r>
-              <w:rPr>
-                <w:rFonts w:ascii="Times New Roman" w:hAnsi="Times New Roman" w:cs="Times New Roman"/>
-                <w:sz w:val="24"/>
-                <w:szCs w:val="24"/>
-              </w:rPr>
-              <w:t>Display</w:t>
-            </w:r>
-            <w:r>
-              <w:rPr>
-                <w:rFonts w:ascii="Times New Roman" w:hAnsi="Times New Roman" w:cs="Times New Roman"/>
-                <w:sz w:val="24"/>
-                <w:szCs w:val="24"/>
-              </w:rPr>
-              <w:t xml:space="preserve"> results of labeling windowed dataset using a modified EEGLAB plot window.</w:t>
+              <w:t>Display results of labeling windowed dataset using a modified EEGLAB plot window.</w:t>
             </w:r>
           </w:p>
         </w:tc>
       </w:tr>
       <w:tr>
+        <w:trPr>
+          <w:jc w:val="center"/>
+        </w:trPr>
         <w:tc>
           <w:tcPr>
-            <w:tcW w:w="2300" w:type="dxa"/>
+            <w:tcW w:w="2197" w:type="dxa"/>
           </w:tcPr>
           <w:p>
             <w:pPr>
               <w:rPr>
-                <w:sz w:val="24"/>
-                <w:szCs w:val="24"/>
+                <w:rFonts w:ascii="Courier New" w:hAnsi="Courier New" w:cs="Courier New"/>
               </w:rPr>
             </w:pPr>
             <w:proofErr w:type="spellStart"/>
             <w:r>
               <w:rPr>
-                <w:sz w:val="24"/>
-                <w:szCs w:val="24"/>
+                <w:rFonts w:ascii="Courier New" w:hAnsi="Courier New" w:cs="Courier New"/>
               </w:rPr>
               <w:t>markEvents</w:t>
             </w:r>
@@ -2335,1429 +1865,11 @@
         </w:tc>
         <w:tc>
           <w:tcPr>
-            <w:tcW w:w="7276" w:type="dxa"/>
+            <w:tcW w:w="6101" w:type="dxa"/>
           </w:tcPr>
           <w:p>
-            <w:pPr>
-              <w:rPr>
-                <w:rFonts w:ascii="Times New Roman" w:hAnsi="Times New Roman" w:cs="Times New Roman"/>
-                <w:sz w:val="24"/>
-                <w:szCs w:val="24"/>
-              </w:rPr>
-            </w:pPr>
             <w:r>
-              <w:rPr>
-                <w:rFonts w:ascii="Times New Roman" w:hAnsi="Times New Roman" w:cs="Times New Roman"/>
-                <w:sz w:val="24"/>
-                <w:szCs w:val="24"/>
-              </w:rPr>
-              <w:t xml:space="preserve">Manually label data based on given categories. Can update a previously </w:t>
-            </w:r>
-            <w:r>
-              <w:rPr>
-                <w:rFonts w:ascii="Times New Roman" w:hAnsi="Times New Roman" w:cs="Times New Roman"/>
-                <w:sz w:val="24"/>
-                <w:szCs w:val="24"/>
-              </w:rPr>
-              <w:t>labeled</w:t>
-            </w:r>
-            <w:r>
-              <w:rPr>
-                <w:rFonts w:ascii="Times New Roman" w:hAnsi="Times New Roman" w:cs="Times New Roman"/>
-                <w:sz w:val="24"/>
-                <w:szCs w:val="24"/>
-              </w:rPr>
-              <w:t xml:space="preserve"> data</w:t>
-            </w:r>
-            <w:r>
-              <w:rPr>
-                <w:rFonts w:ascii="Times New Roman" w:hAnsi="Times New Roman" w:cs="Times New Roman"/>
-                <w:sz w:val="24"/>
-                <w:szCs w:val="24"/>
-              </w:rPr>
-              <w:t>set to add/remove events and categories</w:t>
-            </w:r>
-            <w:r>
-              <w:rPr>
-                <w:rFonts w:ascii="Times New Roman" w:hAnsi="Times New Roman" w:cs="Times New Roman"/>
-                <w:sz w:val="24"/>
-                <w:szCs w:val="24"/>
-              </w:rPr>
-              <w:t xml:space="preserve">. Uses a modified EEGLAB plot window. </w:t>
-            </w:r>
-          </w:p>
-        </w:tc>
-      </w:tr>
-      <w:tr>
-        <w:tc>
-          <w:tcPr>
-            <w:tcW w:w="2300" w:type="dxa"/>
-          </w:tcPr>
-          <w:p>
-            <w:pPr>
-              <w:rPr>
-                <w:sz w:val="24"/>
-                <w:szCs w:val="24"/>
-              </w:rPr>
-            </w:pPr>
-            <w:r>
-              <w:rPr>
-                <w:sz w:val="24"/>
-                <w:szCs w:val="24"/>
-              </w:rPr>
-              <w:t>eegplot2</w:t>
-            </w:r>
-          </w:p>
-        </w:tc>
-        <w:tc>
-          <w:tcPr>
-            <w:tcW w:w="7276" w:type="dxa"/>
-          </w:tcPr>
-          <w:p>
-            <w:pPr>
-              <w:rPr>
-                <w:rFonts w:ascii="Times New Roman" w:hAnsi="Times New Roman" w:cs="Times New Roman"/>
-                <w:sz w:val="24"/>
-                <w:szCs w:val="24"/>
-              </w:rPr>
-            </w:pPr>
-            <w:r>
-              <w:rPr>
-                <w:rFonts w:ascii="Times New Roman" w:hAnsi="Times New Roman" w:cs="Times New Roman"/>
-                <w:sz w:val="24"/>
-                <w:szCs w:val="24"/>
-              </w:rPr>
-              <w:t xml:space="preserve">Modified form of </w:t>
-            </w:r>
-            <w:proofErr w:type="spellStart"/>
-            <w:r>
-              <w:rPr>
-                <w:rFonts w:cs="Times New Roman"/>
-                <w:sz w:val="24"/>
-                <w:szCs w:val="24"/>
-              </w:rPr>
-              <w:t>eegplot.m</w:t>
-            </w:r>
-            <w:proofErr w:type="spellEnd"/>
-            <w:r>
-              <w:rPr>
-                <w:rFonts w:ascii="Times New Roman" w:hAnsi="Times New Roman" w:cs="Times New Roman"/>
-                <w:sz w:val="24"/>
-                <w:szCs w:val="24"/>
-              </w:rPr>
-              <w:t xml:space="preserve"> from the EEGLAB Toolbox that is used for plotting event information in </w:t>
-            </w:r>
-            <w:proofErr w:type="gramStart"/>
-            <w:r>
-              <w:rPr>
-                <w:rFonts w:ascii="Times New Roman" w:hAnsi="Times New Roman" w:cs="Times New Roman"/>
-                <w:sz w:val="24"/>
-                <w:szCs w:val="24"/>
-              </w:rPr>
-              <w:t>DETECT</w:t>
-            </w:r>
-            <w:proofErr w:type="gramEnd"/>
-            <w:r>
-              <w:rPr>
-                <w:rFonts w:ascii="Times New Roman" w:hAnsi="Times New Roman" w:cs="Times New Roman"/>
-                <w:sz w:val="24"/>
-                <w:szCs w:val="24"/>
-              </w:rPr>
-              <w:t xml:space="preserve">. </w:t>
-            </w:r>
-          </w:p>
-        </w:tc>
-      </w:tr>
-      <w:tr>
-        <w:tc>
-          <w:tcPr>
-            <w:tcW w:w="9576" w:type="dxa"/>
-            <w:gridSpan w:val="2"/>
-            <w:shd w:val="clear" w:color="auto" w:fill="D9D9D9" w:themeFill="background1" w:themeFillShade="D9"/>
-          </w:tcPr>
-          <w:p>
-            <w:pPr>
-              <w:jc w:val="center"/>
-              <w:rPr>
-                <w:rFonts w:cstheme="minorHAnsi"/>
-                <w:b/>
-                <w:sz w:val="24"/>
-                <w:szCs w:val="24"/>
-              </w:rPr>
-            </w:pPr>
-            <w:r>
-              <w:rPr>
-                <w:rFonts w:cstheme="minorHAnsi"/>
-                <w:b/>
-                <w:sz w:val="24"/>
-                <w:szCs w:val="24"/>
-              </w:rPr>
-              <w:t>Certainty Threshold Policies</w:t>
-            </w:r>
-          </w:p>
-        </w:tc>
-      </w:tr>
-      <w:tr>
-        <w:tc>
-          <w:tcPr>
-            <w:tcW w:w="2300" w:type="dxa"/>
-          </w:tcPr>
-          <w:p>
-            <w:pPr>
-              <w:rPr>
-                <w:rFonts w:cstheme="minorHAnsi"/>
-                <w:sz w:val="24"/>
-                <w:szCs w:val="24"/>
-              </w:rPr>
-            </w:pPr>
-            <w:proofErr w:type="spellStart"/>
-            <w:r>
-              <w:rPr>
-                <w:rFonts w:cstheme="minorHAnsi"/>
-                <w:sz w:val="24"/>
-                <w:szCs w:val="24"/>
-              </w:rPr>
-              <w:t>thresholdPolicy</w:t>
-            </w:r>
-            <w:proofErr w:type="spellEnd"/>
-          </w:p>
-        </w:tc>
-        <w:tc>
-          <w:tcPr>
-            <w:tcW w:w="7276" w:type="dxa"/>
-          </w:tcPr>
-          <w:p>
-            <w:pPr>
-              <w:rPr>
-                <w:rFonts w:ascii="Times New Roman" w:hAnsi="Times New Roman" w:cs="Times New Roman"/>
-                <w:sz w:val="24"/>
-              </w:rPr>
-            </w:pPr>
-            <w:r>
-              <w:rPr>
-                <w:rFonts w:ascii="Times New Roman" w:hAnsi="Times New Roman" w:cs="Times New Roman"/>
-                <w:sz w:val="24"/>
-              </w:rPr>
-              <w:t>Appl</w:t>
-            </w:r>
-            <w:r>
-              <w:rPr>
-                <w:rFonts w:ascii="Times New Roman" w:hAnsi="Times New Roman" w:cs="Times New Roman"/>
-                <w:sz w:val="24"/>
-              </w:rPr>
-              <w:t>y</w:t>
-            </w:r>
-            <w:r>
-              <w:rPr>
-                <w:rFonts w:ascii="Times New Roman" w:hAnsi="Times New Roman" w:cs="Times New Roman"/>
-                <w:sz w:val="24"/>
-              </w:rPr>
-              <w:t xml:space="preserve"> a </w:t>
-            </w:r>
-            <w:proofErr w:type="spellStart"/>
-            <w:r>
-              <w:rPr>
-                <w:rFonts w:ascii="Times New Roman" w:hAnsi="Times New Roman" w:cs="Times New Roman"/>
-                <w:sz w:val="24"/>
-              </w:rPr>
-              <w:t>thresholding</w:t>
-            </w:r>
-            <w:proofErr w:type="spellEnd"/>
-            <w:r>
-              <w:rPr>
-                <w:rFonts w:ascii="Times New Roman" w:hAnsi="Times New Roman" w:cs="Times New Roman"/>
-                <w:sz w:val="24"/>
-              </w:rPr>
-              <w:t xml:space="preserve"> policy. </w:t>
-            </w:r>
-            <w:r>
-              <w:rPr>
-                <w:rFonts w:ascii="Times New Roman" w:hAnsi="Times New Roman" w:cs="Times New Roman"/>
-                <w:sz w:val="24"/>
-              </w:rPr>
-              <w:t>If the certainty is below a given threshold, and one of the top two possible classes is the baseline, the prediction type will be set to the baseline. No change is made if neither of the top two possible classes is the baseline.</w:t>
-            </w:r>
-            <w:r>
-              <w:rPr>
-                <w:rFonts w:ascii="Times New Roman" w:hAnsi="Times New Roman" w:cs="Times New Roman"/>
-                <w:sz w:val="24"/>
-              </w:rPr>
-              <w:t xml:space="preserve"> Uses output from </w:t>
-            </w:r>
-            <w:proofErr w:type="spellStart"/>
-            <w:r>
-              <w:rPr>
-                <w:rFonts w:cs="Times New Roman"/>
-                <w:sz w:val="24"/>
-              </w:rPr>
-              <w:t>labelData</w:t>
-            </w:r>
-            <w:proofErr w:type="spellEnd"/>
-            <w:r>
-              <w:rPr>
-                <w:rFonts w:ascii="Times New Roman" w:hAnsi="Times New Roman" w:cs="Times New Roman"/>
-                <w:sz w:val="24"/>
-              </w:rPr>
-              <w:t xml:space="preserve"> as input.</w:t>
-            </w:r>
-          </w:p>
-        </w:tc>
-      </w:tr>
-      <w:tr>
-        <w:tc>
-          <w:tcPr>
-            <w:tcW w:w="2300" w:type="dxa"/>
-          </w:tcPr>
-          <w:p>
-            <w:pPr>
-              <w:rPr>
-                <w:rFonts w:cstheme="minorHAnsi"/>
-                <w:sz w:val="24"/>
-                <w:szCs w:val="24"/>
-              </w:rPr>
-            </w:pPr>
-            <w:proofErr w:type="spellStart"/>
-            <w:r>
-              <w:rPr>
-                <w:rFonts w:cstheme="minorHAnsi"/>
-                <w:sz w:val="24"/>
-                <w:szCs w:val="24"/>
-              </w:rPr>
-              <w:t>unknownPolicy</w:t>
-            </w:r>
-            <w:proofErr w:type="spellEnd"/>
-          </w:p>
-        </w:tc>
-        <w:tc>
-          <w:tcPr>
-            <w:tcW w:w="7276" w:type="dxa"/>
-          </w:tcPr>
-          <w:p>
-            <w:pPr>
-              <w:rPr>
-                <w:rFonts w:ascii="Times New Roman" w:hAnsi="Times New Roman" w:cs="Times New Roman"/>
-                <w:sz w:val="24"/>
-              </w:rPr>
-            </w:pPr>
-            <w:r>
-              <w:rPr>
-                <w:rFonts w:ascii="Times New Roman" w:hAnsi="Times New Roman" w:cs="Times New Roman"/>
-                <w:sz w:val="24"/>
-              </w:rPr>
-              <w:t xml:space="preserve">A </w:t>
-            </w:r>
-            <w:proofErr w:type="spellStart"/>
-            <w:r>
-              <w:rPr>
-                <w:rFonts w:ascii="Times New Roman" w:hAnsi="Times New Roman" w:cs="Times New Roman"/>
-                <w:sz w:val="24"/>
-              </w:rPr>
-              <w:t>thresholding</w:t>
-            </w:r>
-            <w:proofErr w:type="spellEnd"/>
-            <w:r>
-              <w:rPr>
-                <w:rFonts w:ascii="Times New Roman" w:hAnsi="Times New Roman" w:cs="Times New Roman"/>
-                <w:sz w:val="24"/>
-              </w:rPr>
-              <w:t xml:space="preserve"> policy that incorporates a new decision class of “Unknown”. If the certainty is below a given threshold, and one of the top two possible classes is the baseline, the prediction type is set to the baseline. Otherwise, the prediction type is set to “Unknown.”</w:t>
-            </w:r>
-            <w:r>
-              <w:rPr>
-                <w:rFonts w:ascii="Times New Roman" w:hAnsi="Times New Roman" w:cs="Times New Roman"/>
-                <w:sz w:val="24"/>
-              </w:rPr>
-              <w:t xml:space="preserve"> Uses output from </w:t>
-            </w:r>
-            <w:proofErr w:type="spellStart"/>
-            <w:r>
-              <w:rPr>
-                <w:rFonts w:cs="Times New Roman"/>
-                <w:sz w:val="24"/>
-              </w:rPr>
-              <w:t>labelData</w:t>
-            </w:r>
-            <w:proofErr w:type="spellEnd"/>
-            <w:r>
-              <w:rPr>
-                <w:rFonts w:ascii="Times New Roman" w:hAnsi="Times New Roman" w:cs="Times New Roman"/>
-                <w:sz w:val="24"/>
-              </w:rPr>
-              <w:t xml:space="preserve"> as input.</w:t>
-            </w:r>
-          </w:p>
-        </w:tc>
-      </w:tr>
-      <w:tr>
-        <w:tc>
-          <w:tcPr>
-            <w:tcW w:w="9576" w:type="dxa"/>
-            <w:gridSpan w:val="2"/>
-            <w:shd w:val="clear" w:color="auto" w:fill="D9D9D9" w:themeFill="background1" w:themeFillShade="D9"/>
-          </w:tcPr>
-          <w:p>
-            <w:pPr>
-              <w:jc w:val="center"/>
-              <w:rPr>
-                <w:rFonts w:ascii="Times New Roman" w:hAnsi="Times New Roman" w:cs="Times New Roman"/>
-                <w:sz w:val="24"/>
-                <w:szCs w:val="24"/>
-              </w:rPr>
-            </w:pPr>
-            <w:r>
-              <w:rPr>
-                <w:rFonts w:cstheme="minorHAnsi"/>
-                <w:b/>
-                <w:sz w:val="24"/>
-                <w:szCs w:val="24"/>
-              </w:rPr>
-              <w:t>DATA</w:t>
-            </w:r>
-          </w:p>
-        </w:tc>
-      </w:tr>
-      <w:tr>
-        <w:tc>
-          <w:tcPr>
-            <w:tcW w:w="2300" w:type="dxa"/>
-          </w:tcPr>
-          <w:p>
-            <w:pPr>
-              <w:rPr>
-                <w:sz w:val="24"/>
-                <w:szCs w:val="24"/>
-              </w:rPr>
-            </w:pPr>
-            <w:proofErr w:type="spellStart"/>
-            <w:r>
-              <w:rPr>
-                <w:sz w:val="24"/>
-                <w:szCs w:val="24"/>
-              </w:rPr>
-              <w:t>testing.mat</w:t>
-            </w:r>
-            <w:proofErr w:type="spellEnd"/>
-          </w:p>
-        </w:tc>
-        <w:tc>
-          <w:tcPr>
-            <w:tcW w:w="7276" w:type="dxa"/>
-          </w:tcPr>
-          <w:p>
-            <w:pPr>
-              <w:rPr>
-                <w:rFonts w:ascii="Times New Roman" w:hAnsi="Times New Roman" w:cs="Times New Roman"/>
-                <w:sz w:val="24"/>
-                <w:szCs w:val="24"/>
-              </w:rPr>
-            </w:pPr>
-            <w:r>
-              <w:rPr>
-                <w:rFonts w:ascii="Times New Roman" w:hAnsi="Times New Roman" w:cs="Times New Roman"/>
-                <w:sz w:val="24"/>
-                <w:szCs w:val="24"/>
-              </w:rPr>
-              <w:t>Continuous testing data: 2D array (</w:t>
-            </w:r>
-            <w:r>
-              <w:rPr>
-                <w:rFonts w:ascii="Times New Roman" w:hAnsi="Times New Roman" w:cs="Times New Roman"/>
-                <w:i/>
-                <w:sz w:val="24"/>
-                <w:szCs w:val="24"/>
-              </w:rPr>
-              <w:t>channels</w:t>
-            </w:r>
-            <w:r>
-              <w:rPr>
-                <w:rFonts w:ascii="Times New Roman" w:hAnsi="Times New Roman" w:cs="Times New Roman"/>
-                <w:sz w:val="24"/>
-                <w:szCs w:val="24"/>
-              </w:rPr>
-              <w:t xml:space="preserve"> × </w:t>
-            </w:r>
-            <w:r>
-              <w:rPr>
-                <w:rFonts w:ascii="Times New Roman" w:hAnsi="Times New Roman" w:cs="Times New Roman"/>
-                <w:i/>
-                <w:sz w:val="24"/>
-                <w:szCs w:val="24"/>
-              </w:rPr>
-              <w:t>frames</w:t>
-            </w:r>
-            <w:r>
-              <w:rPr>
-                <w:rFonts w:ascii="Times New Roman" w:hAnsi="Times New Roman" w:cs="Times New Roman"/>
-                <w:sz w:val="24"/>
-                <w:szCs w:val="24"/>
-              </w:rPr>
-              <w:t xml:space="preserve">) </w:t>
-            </w:r>
-          </w:p>
-        </w:tc>
-      </w:tr>
-      <w:tr>
-        <w:tc>
-          <w:tcPr>
-            <w:tcW w:w="2300" w:type="dxa"/>
-            <w:tcBorders>
-              <w:bottom w:val="single" w:sz="4" w:space="0" w:color="auto"/>
-            </w:tcBorders>
-          </w:tcPr>
-          <w:p>
-            <w:pPr>
-              <w:pStyle w:val="ListParagraph"/>
-              <w:ind w:left="0"/>
-              <w:rPr>
-                <w:sz w:val="24"/>
-                <w:szCs w:val="24"/>
-              </w:rPr>
-            </w:pPr>
-            <w:proofErr w:type="spellStart"/>
-            <w:r>
-              <w:rPr>
-                <w:sz w:val="24"/>
-                <w:szCs w:val="24"/>
-              </w:rPr>
-              <w:t>training.mat</w:t>
-            </w:r>
-            <w:proofErr w:type="spellEnd"/>
-          </w:p>
-        </w:tc>
-        <w:tc>
-          <w:tcPr>
-            <w:tcW w:w="7276" w:type="dxa"/>
-            <w:tcBorders>
-              <w:bottom w:val="single" w:sz="4" w:space="0" w:color="auto"/>
-            </w:tcBorders>
-          </w:tcPr>
-          <w:p>
-            <w:pPr>
-              <w:rPr>
-                <w:rFonts w:ascii="Times New Roman" w:hAnsi="Times New Roman" w:cs="Times New Roman"/>
-                <w:sz w:val="24"/>
-                <w:szCs w:val="24"/>
-              </w:rPr>
-            </w:pPr>
-            <w:r>
-              <w:rPr>
-                <w:rFonts w:ascii="Times New Roman" w:hAnsi="Times New Roman" w:cs="Times New Roman"/>
-                <w:sz w:val="24"/>
-                <w:szCs w:val="24"/>
-              </w:rPr>
-              <w:t>S</w:t>
-            </w:r>
-            <w:r>
-              <w:rPr>
-                <w:rFonts w:ascii="Times New Roman" w:hAnsi="Times New Roman" w:cs="Times New Roman"/>
-                <w:sz w:val="24"/>
-                <w:szCs w:val="24"/>
-              </w:rPr>
-              <w:t>ample training data:  3D array (</w:t>
-            </w:r>
-            <w:r>
-              <w:rPr>
-                <w:rFonts w:ascii="Times New Roman" w:hAnsi="Times New Roman" w:cs="Times New Roman"/>
-                <w:i/>
-                <w:sz w:val="24"/>
-                <w:szCs w:val="24"/>
-              </w:rPr>
-              <w:t>channels</w:t>
-            </w:r>
-            <w:r>
-              <w:rPr>
-                <w:rFonts w:ascii="Times New Roman" w:hAnsi="Times New Roman" w:cs="Times New Roman"/>
-                <w:sz w:val="24"/>
-                <w:szCs w:val="24"/>
-              </w:rPr>
-              <w:t xml:space="preserve"> × </w:t>
-            </w:r>
-            <w:proofErr w:type="spellStart"/>
-            <w:r>
-              <w:rPr>
-                <w:rFonts w:ascii="Times New Roman" w:hAnsi="Times New Roman" w:cs="Times New Roman"/>
-                <w:i/>
-                <w:sz w:val="24"/>
-                <w:szCs w:val="24"/>
-              </w:rPr>
-              <w:t>windowSize</w:t>
-            </w:r>
-            <w:proofErr w:type="spellEnd"/>
-            <w:r>
-              <w:rPr>
-                <w:rFonts w:ascii="Times New Roman" w:hAnsi="Times New Roman" w:cs="Times New Roman"/>
-                <w:sz w:val="24"/>
-                <w:szCs w:val="24"/>
-              </w:rPr>
-              <w:t xml:space="preserve"> × </w:t>
-            </w:r>
-            <w:r>
-              <w:rPr>
-                <w:rFonts w:ascii="Times New Roman" w:hAnsi="Times New Roman" w:cs="Times New Roman"/>
-                <w:i/>
-                <w:sz w:val="24"/>
-                <w:szCs w:val="24"/>
-              </w:rPr>
-              <w:t>windows</w:t>
-            </w:r>
-            <w:r>
-              <w:rPr>
-                <w:rFonts w:ascii="Times New Roman" w:hAnsi="Times New Roman" w:cs="Times New Roman"/>
-                <w:sz w:val="24"/>
-                <w:szCs w:val="24"/>
-              </w:rPr>
-              <w:t xml:space="preserve">) </w:t>
-            </w:r>
-            <w:r>
-              <w:rPr>
-                <w:rFonts w:ascii="Times New Roman" w:hAnsi="Times New Roman" w:cs="Times New Roman"/>
-                <w:sz w:val="24"/>
-                <w:szCs w:val="24"/>
-              </w:rPr>
-              <w:lastRenderedPageBreak/>
-              <w:t xml:space="preserve">containing the training trials for an EEG data recording using a 64-channel </w:t>
-            </w:r>
-            <w:proofErr w:type="spellStart"/>
-            <w:r>
-              <w:rPr>
-                <w:rFonts w:ascii="Times New Roman" w:hAnsi="Times New Roman" w:cs="Times New Roman"/>
-                <w:sz w:val="24"/>
-                <w:szCs w:val="24"/>
-              </w:rPr>
-              <w:t>Biosemi</w:t>
-            </w:r>
-            <w:proofErr w:type="spellEnd"/>
-            <w:r>
-              <w:rPr>
-                <w:rFonts w:ascii="Times New Roman" w:hAnsi="Times New Roman" w:cs="Times New Roman"/>
-                <w:sz w:val="24"/>
-                <w:szCs w:val="24"/>
-              </w:rPr>
-              <w:t xml:space="preserve"> recording device that includes 4 additional EOG channels (65-</w:t>
-            </w:r>
-            <w:r>
-              <w:rPr>
-                <w:rFonts w:ascii="Times New Roman" w:hAnsi="Times New Roman" w:cs="Times New Roman"/>
-                <w:sz w:val="24"/>
-                <w:szCs w:val="24"/>
-              </w:rPr>
-              <w:t>6</w:t>
-            </w:r>
-            <w:r>
-              <w:rPr>
-                <w:rFonts w:ascii="Times New Roman" w:hAnsi="Times New Roman" w:cs="Times New Roman"/>
-                <w:sz w:val="24"/>
-                <w:szCs w:val="24"/>
-              </w:rPr>
-              <w:t>8). The 140 trials include 20 trials for each of 7 events</w:t>
-            </w:r>
-            <w:r>
-              <w:rPr>
-                <w:rFonts w:ascii="Times New Roman" w:hAnsi="Times New Roman" w:cs="Times New Roman"/>
-                <w:sz w:val="24"/>
-                <w:szCs w:val="24"/>
-              </w:rPr>
-              <w:t>.</w:t>
-            </w:r>
-          </w:p>
-        </w:tc>
-      </w:tr>
-      <w:tr>
-        <w:tc>
-          <w:tcPr>
-            <w:tcW w:w="2300" w:type="dxa"/>
-            <w:tcBorders>
-              <w:bottom w:val="single" w:sz="4" w:space="0" w:color="auto"/>
-            </w:tcBorders>
-          </w:tcPr>
-          <w:p>
-            <w:pPr>
-              <w:pStyle w:val="ListParagraph"/>
-              <w:ind w:left="0"/>
-              <w:rPr>
-                <w:sz w:val="24"/>
-                <w:szCs w:val="24"/>
-              </w:rPr>
-            </w:pPr>
-            <w:r>
-              <w:rPr>
-                <w:sz w:val="24"/>
-                <w:szCs w:val="24"/>
-              </w:rPr>
-              <w:lastRenderedPageBreak/>
-              <w:t>training-</w:t>
-            </w:r>
-            <w:proofErr w:type="spellStart"/>
-            <w:r>
-              <w:rPr>
-                <w:sz w:val="24"/>
-                <w:szCs w:val="24"/>
-              </w:rPr>
-              <w:t>epochs.mat</w:t>
-            </w:r>
-            <w:proofErr w:type="spellEnd"/>
-          </w:p>
-        </w:tc>
-        <w:tc>
-          <w:tcPr>
-            <w:tcW w:w="7276" w:type="dxa"/>
-            <w:tcBorders>
-              <w:bottom w:val="single" w:sz="4" w:space="0" w:color="auto"/>
-            </w:tcBorders>
-          </w:tcPr>
-          <w:p>
-            <w:pPr>
-              <w:rPr>
-                <w:rFonts w:ascii="Times New Roman" w:hAnsi="Times New Roman" w:cs="Times New Roman"/>
-                <w:sz w:val="24"/>
-                <w:szCs w:val="24"/>
-              </w:rPr>
-            </w:pPr>
-            <w:r>
-              <w:rPr>
-                <w:rFonts w:ascii="Times New Roman" w:hAnsi="Times New Roman" w:cs="Times New Roman"/>
-                <w:sz w:val="24"/>
-                <w:szCs w:val="24"/>
-              </w:rPr>
-              <w:t xml:space="preserve">Data that has been randomly sampled from </w:t>
-            </w:r>
-            <w:proofErr w:type="spellStart"/>
-            <w:r>
-              <w:rPr>
-                <w:rFonts w:cstheme="minorHAnsi"/>
-                <w:sz w:val="24"/>
-                <w:szCs w:val="24"/>
-              </w:rPr>
-              <w:t>training.mat</w:t>
-            </w:r>
-            <w:proofErr w:type="spellEnd"/>
-            <w:r>
-              <w:rPr>
-                <w:rFonts w:ascii="Times New Roman" w:hAnsi="Times New Roman" w:cs="Times New Roman"/>
-                <w:sz w:val="24"/>
-                <w:szCs w:val="24"/>
-              </w:rPr>
-              <w:t xml:space="preserve">. </w:t>
-            </w:r>
-            <w:r>
-              <w:rPr>
-                <w:rFonts w:ascii="Times New Roman" w:hAnsi="Times New Roman" w:cs="Times New Roman"/>
-                <w:sz w:val="24"/>
-                <w:szCs w:val="24"/>
-              </w:rPr>
-              <w:t>Sampled d</w:t>
-            </w:r>
-            <w:r>
-              <w:rPr>
-                <w:rFonts w:ascii="Times New Roman" w:hAnsi="Times New Roman" w:cs="Times New Roman"/>
-                <w:sz w:val="24"/>
-                <w:szCs w:val="24"/>
-              </w:rPr>
-              <w:t xml:space="preserve">ata </w:t>
-            </w:r>
-            <w:r>
-              <w:rPr>
-                <w:rFonts w:ascii="Times New Roman" w:hAnsi="Times New Roman" w:cs="Times New Roman"/>
-                <w:sz w:val="24"/>
-                <w:szCs w:val="24"/>
-              </w:rPr>
-              <w:t>contains</w:t>
-            </w:r>
-            <w:r>
-              <w:rPr>
-                <w:rFonts w:ascii="Times New Roman" w:hAnsi="Times New Roman" w:cs="Times New Roman"/>
-                <w:sz w:val="24"/>
-                <w:szCs w:val="24"/>
-              </w:rPr>
-              <w:t xml:space="preserve"> 12 trials from each class (60% random selection). </w:t>
-            </w:r>
-          </w:p>
-        </w:tc>
-      </w:tr>
-      <w:tr>
-        <w:tc>
-          <w:tcPr>
-            <w:tcW w:w="2300" w:type="dxa"/>
-            <w:tcBorders>
-              <w:bottom w:val="single" w:sz="4" w:space="0" w:color="auto"/>
-            </w:tcBorders>
-          </w:tcPr>
-          <w:p>
-            <w:pPr>
-              <w:pStyle w:val="ListParagraph"/>
-              <w:ind w:left="0"/>
-              <w:rPr>
-                <w:sz w:val="24"/>
-                <w:szCs w:val="24"/>
-              </w:rPr>
-            </w:pPr>
-            <w:r>
-              <w:rPr>
-                <w:sz w:val="24"/>
-                <w:szCs w:val="24"/>
-              </w:rPr>
-              <w:t>testing-</w:t>
-            </w:r>
-            <w:proofErr w:type="spellStart"/>
-            <w:r>
-              <w:rPr>
-                <w:sz w:val="24"/>
-                <w:szCs w:val="24"/>
-              </w:rPr>
-              <w:t>epochs.mat</w:t>
-            </w:r>
-            <w:proofErr w:type="spellEnd"/>
-          </w:p>
-        </w:tc>
-        <w:tc>
-          <w:tcPr>
-            <w:tcW w:w="7276" w:type="dxa"/>
-            <w:tcBorders>
-              <w:bottom w:val="single" w:sz="4" w:space="0" w:color="auto"/>
-            </w:tcBorders>
-          </w:tcPr>
-          <w:p>
-            <w:pPr>
-              <w:rPr>
-                <w:rFonts w:ascii="Times New Roman" w:hAnsi="Times New Roman" w:cs="Times New Roman"/>
-                <w:sz w:val="24"/>
-                <w:szCs w:val="24"/>
-              </w:rPr>
-            </w:pPr>
-            <w:r>
-              <w:rPr>
-                <w:rFonts w:ascii="Times New Roman" w:hAnsi="Times New Roman" w:cs="Times New Roman"/>
-                <w:sz w:val="24"/>
-                <w:szCs w:val="24"/>
-              </w:rPr>
-              <w:t xml:space="preserve">The data remaining after selection </w:t>
-            </w:r>
-            <w:r>
-              <w:rPr>
-                <w:rFonts w:ascii="Times New Roman" w:hAnsi="Times New Roman" w:cs="Times New Roman"/>
-                <w:sz w:val="24"/>
-                <w:szCs w:val="24"/>
-              </w:rPr>
-              <w:t>for</w:t>
-            </w:r>
-            <w:r>
-              <w:rPr>
-                <w:rFonts w:ascii="Times New Roman" w:hAnsi="Times New Roman" w:cs="Times New Roman"/>
-                <w:sz w:val="24"/>
-                <w:szCs w:val="24"/>
-              </w:rPr>
-              <w:t xml:space="preserve"> the </w:t>
-            </w:r>
-            <w:r>
-              <w:rPr>
-                <w:rFonts w:cstheme="minorHAnsi"/>
-                <w:sz w:val="24"/>
-                <w:szCs w:val="24"/>
-              </w:rPr>
-              <w:t>training-</w:t>
-            </w:r>
-            <w:proofErr w:type="spellStart"/>
-            <w:r>
-              <w:rPr>
-                <w:rFonts w:cstheme="minorHAnsi"/>
-                <w:sz w:val="24"/>
-                <w:szCs w:val="24"/>
-              </w:rPr>
-              <w:t>epochs.mat</w:t>
-            </w:r>
-            <w:proofErr w:type="spellEnd"/>
-            <w:r>
-              <w:rPr>
-                <w:rFonts w:ascii="Times New Roman" w:hAnsi="Times New Roman" w:cs="Times New Roman"/>
-                <w:sz w:val="24"/>
-                <w:szCs w:val="24"/>
-              </w:rPr>
-              <w:t xml:space="preserve">. Data </w:t>
-            </w:r>
-            <w:r>
-              <w:rPr>
-                <w:rFonts w:ascii="Times New Roman" w:hAnsi="Times New Roman" w:cs="Times New Roman"/>
-                <w:sz w:val="24"/>
-                <w:szCs w:val="24"/>
-              </w:rPr>
-              <w:t>contains</w:t>
-            </w:r>
-            <w:r>
-              <w:rPr>
-                <w:rFonts w:ascii="Times New Roman" w:hAnsi="Times New Roman" w:cs="Times New Roman"/>
-                <w:sz w:val="24"/>
-                <w:szCs w:val="24"/>
-              </w:rPr>
-              <w:t xml:space="preserve"> 8 trials from each class (40% random selection). </w:t>
-            </w:r>
-          </w:p>
-        </w:tc>
-      </w:tr>
-      <w:tr>
-        <w:tc>
-          <w:tcPr>
-            <w:tcW w:w="2300" w:type="dxa"/>
-            <w:tcBorders>
-              <w:bottom w:val="single" w:sz="4" w:space="0" w:color="auto"/>
-            </w:tcBorders>
-          </w:tcPr>
-          <w:p>
-            <w:pPr>
-              <w:pStyle w:val="ListParagraph"/>
-              <w:ind w:left="0"/>
-              <w:rPr>
-                <w:sz w:val="24"/>
-                <w:szCs w:val="24"/>
-              </w:rPr>
-            </w:pPr>
-            <w:proofErr w:type="spellStart"/>
-            <w:r>
-              <w:rPr>
-                <w:sz w:val="24"/>
-                <w:szCs w:val="24"/>
-              </w:rPr>
-              <w:t>training.set</w:t>
-            </w:r>
-            <w:proofErr w:type="spellEnd"/>
-          </w:p>
-        </w:tc>
-        <w:tc>
-          <w:tcPr>
-            <w:tcW w:w="7276" w:type="dxa"/>
-            <w:tcBorders>
-              <w:bottom w:val="single" w:sz="4" w:space="0" w:color="auto"/>
-            </w:tcBorders>
-          </w:tcPr>
-          <w:p>
-            <w:pPr>
-              <w:rPr>
-                <w:rFonts w:ascii="Times New Roman" w:hAnsi="Times New Roman" w:cs="Times New Roman"/>
-                <w:sz w:val="24"/>
-                <w:szCs w:val="24"/>
-              </w:rPr>
-            </w:pPr>
-            <w:r>
-              <w:rPr>
-                <w:rFonts w:ascii="Times New Roman" w:hAnsi="Times New Roman" w:cs="Times New Roman"/>
-                <w:sz w:val="24"/>
-                <w:szCs w:val="24"/>
-              </w:rPr>
-              <w:t xml:space="preserve">Same </w:t>
-            </w:r>
-            <w:r>
-              <w:rPr>
-                <w:rFonts w:cstheme="minorHAnsi"/>
-                <w:sz w:val="24"/>
-                <w:szCs w:val="24"/>
-              </w:rPr>
-              <w:t xml:space="preserve">as </w:t>
-            </w:r>
-            <w:proofErr w:type="spellStart"/>
-            <w:r>
-              <w:rPr>
-                <w:rFonts w:cstheme="minorHAnsi"/>
-                <w:sz w:val="24"/>
-                <w:szCs w:val="24"/>
-              </w:rPr>
-              <w:t>training.mat</w:t>
-            </w:r>
-            <w:proofErr w:type="spellEnd"/>
-            <w:r>
-              <w:rPr>
-                <w:rFonts w:ascii="Times New Roman" w:hAnsi="Times New Roman" w:cs="Times New Roman"/>
-                <w:sz w:val="24"/>
-                <w:szCs w:val="24"/>
-              </w:rPr>
-              <w:t xml:space="preserve">, but in </w:t>
-            </w:r>
-            <w:r>
-              <w:rPr>
-                <w:rFonts w:cstheme="minorHAnsi"/>
-                <w:sz w:val="24"/>
-                <w:szCs w:val="24"/>
-              </w:rPr>
-              <w:t>EEGLAB .set</w:t>
-            </w:r>
-            <w:r>
-              <w:rPr>
-                <w:rFonts w:ascii="Times New Roman" w:hAnsi="Times New Roman" w:cs="Times New Roman"/>
-                <w:sz w:val="24"/>
-                <w:szCs w:val="24"/>
-              </w:rPr>
-              <w:t xml:space="preserve"> format</w:t>
-            </w:r>
-          </w:p>
-        </w:tc>
-      </w:tr>
-      <w:tr>
-        <w:tc>
-          <w:tcPr>
-            <w:tcW w:w="2300" w:type="dxa"/>
-            <w:tcBorders>
-              <w:bottom w:val="single" w:sz="4" w:space="0" w:color="auto"/>
-            </w:tcBorders>
-          </w:tcPr>
-          <w:p>
-            <w:pPr>
-              <w:pStyle w:val="ListParagraph"/>
-              <w:ind w:left="0"/>
-              <w:rPr>
-                <w:sz w:val="24"/>
-                <w:szCs w:val="24"/>
-              </w:rPr>
-            </w:pPr>
-            <w:proofErr w:type="spellStart"/>
-            <w:r>
-              <w:rPr>
-                <w:sz w:val="24"/>
-                <w:szCs w:val="24"/>
-              </w:rPr>
-              <w:t>testing.set</w:t>
-            </w:r>
-            <w:proofErr w:type="spellEnd"/>
-          </w:p>
-        </w:tc>
-        <w:tc>
-          <w:tcPr>
-            <w:tcW w:w="7276" w:type="dxa"/>
-            <w:tcBorders>
-              <w:bottom w:val="single" w:sz="4" w:space="0" w:color="auto"/>
-            </w:tcBorders>
-          </w:tcPr>
-          <w:p>
-            <w:pPr>
-              <w:rPr>
-                <w:rFonts w:ascii="Times New Roman" w:hAnsi="Times New Roman" w:cs="Times New Roman"/>
-                <w:sz w:val="24"/>
-                <w:szCs w:val="24"/>
-              </w:rPr>
-            </w:pPr>
-            <w:r>
-              <w:rPr>
-                <w:rFonts w:ascii="Times New Roman" w:hAnsi="Times New Roman" w:cs="Times New Roman"/>
-                <w:sz w:val="24"/>
-                <w:szCs w:val="24"/>
-              </w:rPr>
-              <w:t xml:space="preserve">Same as </w:t>
-            </w:r>
-            <w:proofErr w:type="spellStart"/>
-            <w:r>
-              <w:rPr>
-                <w:rFonts w:cstheme="minorHAnsi"/>
-                <w:sz w:val="24"/>
-                <w:szCs w:val="24"/>
-              </w:rPr>
-              <w:t>testing.mat</w:t>
-            </w:r>
-            <w:proofErr w:type="spellEnd"/>
-            <w:r>
-              <w:rPr>
-                <w:rFonts w:ascii="Times New Roman" w:hAnsi="Times New Roman" w:cs="Times New Roman"/>
-                <w:sz w:val="24"/>
-                <w:szCs w:val="24"/>
-              </w:rPr>
-              <w:t xml:space="preserve">, but in </w:t>
-            </w:r>
-            <w:r>
-              <w:rPr>
-                <w:rFonts w:cstheme="minorHAnsi"/>
-                <w:sz w:val="24"/>
-                <w:szCs w:val="24"/>
-              </w:rPr>
-              <w:t>EEGLAB .set</w:t>
-            </w:r>
-            <w:r>
-              <w:rPr>
-                <w:rFonts w:ascii="Times New Roman" w:hAnsi="Times New Roman" w:cs="Times New Roman"/>
-                <w:sz w:val="24"/>
-                <w:szCs w:val="24"/>
-              </w:rPr>
-              <w:t xml:space="preserve"> format</w:t>
-            </w:r>
-          </w:p>
-        </w:tc>
-      </w:tr>
-      <w:tr>
-        <w:tc>
-          <w:tcPr>
-            <w:tcW w:w="9576" w:type="dxa"/>
-            <w:gridSpan w:val="2"/>
-            <w:shd w:val="clear" w:color="auto" w:fill="D9D9D9" w:themeFill="background1" w:themeFillShade="D9"/>
-          </w:tcPr>
-          <w:p>
-            <w:pPr>
-              <w:jc w:val="center"/>
-              <w:rPr>
-                <w:rFonts w:ascii="Times New Roman" w:hAnsi="Times New Roman" w:cs="Times New Roman"/>
-                <w:sz w:val="24"/>
-                <w:szCs w:val="24"/>
-              </w:rPr>
-            </w:pPr>
-            <w:r>
-              <w:rPr>
-                <w:rFonts w:cstheme="minorHAnsi"/>
-                <w:b/>
-                <w:sz w:val="24"/>
-                <w:szCs w:val="24"/>
-              </w:rPr>
-              <w:t>SUPPORTING LIBRARY FUNCTIONS</w:t>
-            </w:r>
-          </w:p>
-        </w:tc>
-      </w:tr>
-      <w:tr>
-        <w:tc>
-          <w:tcPr>
-            <w:tcW w:w="2300" w:type="dxa"/>
-          </w:tcPr>
-          <w:p>
-            <w:pPr>
-              <w:rPr>
-                <w:sz w:val="24"/>
-                <w:szCs w:val="24"/>
-              </w:rPr>
-            </w:pPr>
-            <w:r>
-              <w:rPr>
-                <w:sz w:val="24"/>
-                <w:szCs w:val="24"/>
-              </w:rPr>
-              <w:t>LIBSVM_DETECT</w:t>
-            </w:r>
-          </w:p>
-        </w:tc>
-        <w:tc>
-          <w:tcPr>
-            <w:tcW w:w="7276" w:type="dxa"/>
-          </w:tcPr>
-          <w:p>
-            <w:pPr>
-              <w:rPr>
-                <w:rFonts w:ascii="Times New Roman" w:hAnsi="Times New Roman" w:cs="Times New Roman"/>
-                <w:sz w:val="24"/>
-                <w:szCs w:val="24"/>
-              </w:rPr>
-            </w:pPr>
-            <w:r>
-              <w:rPr>
-                <w:rFonts w:ascii="Times New Roman" w:hAnsi="Times New Roman" w:cs="Times New Roman"/>
-                <w:sz w:val="24"/>
-                <w:szCs w:val="24"/>
-              </w:rPr>
-              <w:t>M</w:t>
-            </w:r>
-            <w:r>
-              <w:rPr>
-                <w:rFonts w:ascii="Times New Roman" w:hAnsi="Times New Roman" w:cs="Times New Roman"/>
-                <w:sz w:val="24"/>
-                <w:szCs w:val="24"/>
-              </w:rPr>
-              <w:t xml:space="preserve">odified version of  </w:t>
-            </w:r>
-            <w:proofErr w:type="spellStart"/>
-            <w:r>
-              <w:rPr>
-                <w:rFonts w:cstheme="minorHAnsi"/>
-                <w:sz w:val="24"/>
-                <w:szCs w:val="24"/>
-              </w:rPr>
-              <w:t>LibSVM</w:t>
-            </w:r>
-            <w:proofErr w:type="spellEnd"/>
-            <w:r>
-              <w:rPr>
-                <w:rFonts w:ascii="Times New Roman" w:hAnsi="Times New Roman" w:cs="Times New Roman"/>
-                <w:sz w:val="24"/>
-                <w:szCs w:val="24"/>
-              </w:rPr>
-              <w:t xml:space="preserve"> that has eliminated debugging output and renamed some of the functions to avoid conflicts with </w:t>
-            </w:r>
-            <w:r>
-              <w:rPr>
-                <w:rFonts w:cstheme="minorHAnsi"/>
-                <w:sz w:val="24"/>
-                <w:szCs w:val="24"/>
-              </w:rPr>
-              <w:t>MATLAB</w:t>
-            </w:r>
-            <w:r>
-              <w:rPr>
-                <w:rFonts w:ascii="Times New Roman" w:hAnsi="Times New Roman" w:cs="Times New Roman"/>
-                <w:sz w:val="24"/>
-                <w:szCs w:val="24"/>
-              </w:rPr>
-              <w:t xml:space="preserve"> </w:t>
-            </w:r>
-          </w:p>
-        </w:tc>
-      </w:tr>
-      <w:tr>
-        <w:tc>
-          <w:tcPr>
-            <w:tcW w:w="2300" w:type="dxa"/>
-          </w:tcPr>
-          <w:p>
-            <w:pPr>
-              <w:rPr>
-                <w:sz w:val="24"/>
-                <w:szCs w:val="24"/>
-              </w:rPr>
-            </w:pPr>
-            <w:r>
-              <w:rPr>
-                <w:sz w:val="24"/>
-                <w:szCs w:val="24"/>
-              </w:rPr>
-              <w:t>TSA</w:t>
-            </w:r>
-            <w:r>
-              <w:rPr>
-                <w:sz w:val="24"/>
-                <w:szCs w:val="24"/>
-              </w:rPr>
-              <w:t xml:space="preserve"> Toolbox</w:t>
-            </w:r>
-          </w:p>
-        </w:tc>
-        <w:tc>
-          <w:tcPr>
-            <w:tcW w:w="7276" w:type="dxa"/>
-          </w:tcPr>
-          <w:p>
-            <w:pPr>
-              <w:rPr>
-                <w:rFonts w:ascii="Times New Roman" w:hAnsi="Times New Roman" w:cs="Times New Roman"/>
-                <w:sz w:val="24"/>
-                <w:szCs w:val="24"/>
-              </w:rPr>
-            </w:pPr>
-            <w:r>
-              <w:rPr>
-                <w:rFonts w:ascii="Times New Roman" w:hAnsi="Times New Roman" w:cs="Times New Roman"/>
-                <w:sz w:val="24"/>
-                <w:szCs w:val="24"/>
-              </w:rPr>
-              <w:t>T</w:t>
-            </w:r>
-            <w:r>
-              <w:rPr>
-                <w:rFonts w:ascii="Times New Roman" w:hAnsi="Times New Roman" w:cs="Times New Roman"/>
-                <w:sz w:val="24"/>
-                <w:szCs w:val="24"/>
-              </w:rPr>
-              <w:t xml:space="preserve">ime series analysis toolbox written by </w:t>
-            </w:r>
-            <w:proofErr w:type="spellStart"/>
-            <w:r>
-              <w:rPr>
-                <w:rFonts w:ascii="Times New Roman" w:hAnsi="Times New Roman" w:cs="Times New Roman"/>
-                <w:sz w:val="24"/>
-                <w:szCs w:val="24"/>
-              </w:rPr>
-              <w:t>Alois</w:t>
-            </w:r>
-            <w:proofErr w:type="spellEnd"/>
-            <w:r>
-              <w:rPr>
-                <w:rFonts w:ascii="Times New Roman" w:hAnsi="Times New Roman" w:cs="Times New Roman"/>
-                <w:sz w:val="24"/>
-                <w:szCs w:val="24"/>
-              </w:rPr>
-              <w:t xml:space="preserve"> </w:t>
-            </w:r>
-            <w:proofErr w:type="spellStart"/>
-            <w:r>
-              <w:rPr>
-                <w:rFonts w:ascii="Times New Roman" w:hAnsi="Times New Roman" w:cs="Times New Roman"/>
-                <w:sz w:val="24"/>
-                <w:szCs w:val="24"/>
-              </w:rPr>
-              <w:t>Schloegl</w:t>
-            </w:r>
-            <w:proofErr w:type="spellEnd"/>
-            <w:r>
-              <w:rPr>
-                <w:rFonts w:ascii="Times New Roman" w:hAnsi="Times New Roman" w:cs="Times New Roman"/>
-                <w:sz w:val="24"/>
-                <w:szCs w:val="24"/>
-              </w:rPr>
-              <w:t xml:space="preserve"> included to provide autoregressive feature functions for users without the MATLAB Signal Processing Toolbox</w:t>
-            </w:r>
-          </w:p>
-        </w:tc>
-      </w:tr>
-      <w:tr>
-        <w:tc>
-          <w:tcPr>
-            <w:tcW w:w="2300" w:type="dxa"/>
-          </w:tcPr>
-          <w:p>
-            <w:pPr>
-              <w:rPr>
-                <w:sz w:val="24"/>
-                <w:szCs w:val="24"/>
-              </w:rPr>
-            </w:pPr>
-            <w:r>
-              <w:rPr>
-                <w:sz w:val="24"/>
-                <w:szCs w:val="24"/>
-              </w:rPr>
-              <w:t>Consecutive Vector Splitter (</w:t>
-            </w:r>
-            <w:proofErr w:type="spellStart"/>
-            <w:r>
-              <w:rPr>
-                <w:sz w:val="24"/>
-                <w:szCs w:val="24"/>
-              </w:rPr>
-              <w:t>SplitVec.m</w:t>
-            </w:r>
-            <w:proofErr w:type="spellEnd"/>
-            <w:r>
-              <w:rPr>
-                <w:sz w:val="24"/>
-                <w:szCs w:val="24"/>
-              </w:rPr>
-              <w:t>)</w:t>
-            </w:r>
-          </w:p>
-        </w:tc>
-        <w:tc>
-          <w:tcPr>
-            <w:tcW w:w="7276" w:type="dxa"/>
-          </w:tcPr>
-          <w:p>
-            <w:pPr>
-              <w:rPr>
-                <w:rFonts w:ascii="Times New Roman" w:hAnsi="Times New Roman" w:cs="Times New Roman"/>
-                <w:sz w:val="24"/>
-                <w:szCs w:val="24"/>
-              </w:rPr>
-            </w:pPr>
-            <w:r>
-              <w:rPr>
-                <w:rFonts w:ascii="Times New Roman" w:hAnsi="Times New Roman" w:cs="Times New Roman"/>
-                <w:sz w:val="24"/>
-                <w:szCs w:val="24"/>
-              </w:rPr>
-              <w:t xml:space="preserve">MATLAB function written by Bruno </w:t>
-            </w:r>
-            <w:proofErr w:type="spellStart"/>
-            <w:r>
-              <w:rPr>
-                <w:rFonts w:ascii="Times New Roman" w:hAnsi="Times New Roman" w:cs="Times New Roman"/>
-                <w:sz w:val="24"/>
-                <w:szCs w:val="24"/>
-              </w:rPr>
-              <w:t>Luong</w:t>
-            </w:r>
-            <w:proofErr w:type="spellEnd"/>
-            <w:r>
-              <w:rPr>
-                <w:rFonts w:ascii="Times New Roman" w:hAnsi="Times New Roman" w:cs="Times New Roman"/>
-                <w:sz w:val="24"/>
-                <w:szCs w:val="24"/>
-              </w:rPr>
-              <w:t xml:space="preserve"> that provides partitioning and splitting functionality for vectors of continuous elements.</w:t>
-            </w:r>
-          </w:p>
-          <w:p>
-            <w:pPr>
-              <w:rPr>
-                <w:rFonts w:ascii="Times New Roman" w:hAnsi="Times New Roman" w:cs="Times New Roman"/>
-                <w:sz w:val="24"/>
-                <w:szCs w:val="24"/>
-              </w:rPr>
-            </w:pPr>
-          </w:p>
-          <w:p>
-            <w:pPr>
-              <w:rPr>
-                <w:rFonts w:ascii="Times New Roman" w:hAnsi="Times New Roman" w:cs="Times New Roman"/>
-                <w:sz w:val="24"/>
-                <w:szCs w:val="24"/>
-              </w:rPr>
-            </w:pPr>
-            <w:r>
-              <w:rPr>
-                <w:rFonts w:ascii="Times New Roman" w:hAnsi="Times New Roman" w:cs="Times New Roman"/>
-                <w:sz w:val="24"/>
-                <w:szCs w:val="24"/>
-              </w:rPr>
-              <w:t xml:space="preserve">This is used in </w:t>
-            </w:r>
-            <w:proofErr w:type="spellStart"/>
-            <w:r>
-              <w:rPr>
-                <w:rFonts w:cs="Times New Roman"/>
-                <w:sz w:val="24"/>
-                <w:szCs w:val="24"/>
-              </w:rPr>
-              <w:t>compareLabels</w:t>
-            </w:r>
-            <w:proofErr w:type="spellEnd"/>
-            <w:r>
-              <w:rPr>
-                <w:rFonts w:ascii="Times New Roman" w:hAnsi="Times New Roman" w:cs="Times New Roman"/>
-                <w:sz w:val="24"/>
-                <w:szCs w:val="24"/>
-              </w:rPr>
-              <w:t xml:space="preserve"> to compare two labeled data segments.</w:t>
-            </w:r>
-          </w:p>
-          <w:p>
-            <w:pPr>
-              <w:rPr>
-                <w:rFonts w:ascii="Times New Roman" w:hAnsi="Times New Roman" w:cs="Times New Roman"/>
-                <w:sz w:val="24"/>
-                <w:szCs w:val="24"/>
-              </w:rPr>
-            </w:pPr>
-          </w:p>
-          <w:p>
-            <w:pPr>
-              <w:rPr>
-                <w:rFonts w:ascii="Times New Roman" w:hAnsi="Times New Roman" w:cs="Times New Roman"/>
-                <w:sz w:val="24"/>
-                <w:szCs w:val="24"/>
-              </w:rPr>
-            </w:pPr>
-            <w:r>
-              <w:rPr>
-                <w:rFonts w:ascii="Times New Roman" w:hAnsi="Times New Roman" w:cs="Times New Roman"/>
-                <w:sz w:val="24"/>
-                <w:szCs w:val="24"/>
-              </w:rPr>
-              <w:t>Can be found at the MATLAB File Exchange at:</w:t>
-            </w:r>
-          </w:p>
-          <w:p>
-            <w:pPr>
-              <w:rPr>
-                <w:rFonts w:ascii="Times New Roman" w:hAnsi="Times New Roman" w:cs="Times New Roman"/>
-                <w:sz w:val="24"/>
-                <w:szCs w:val="24"/>
-              </w:rPr>
-            </w:pPr>
-            <w:hyperlink r:id="rId9" w:history="1">
-              <w:r>
-                <w:rPr>
-                  <w:rStyle w:val="Hyperlink"/>
-                  <w:rFonts w:ascii="Times New Roman" w:hAnsi="Times New Roman" w:cs="Times New Roman"/>
-                  <w:sz w:val="24"/>
-                  <w:szCs w:val="24"/>
-                </w:rPr>
-                <w:t>http://www.mathworks.com/matlabcentral/fileexchange/24255-consecutive-vector-spliter</w:t>
-              </w:r>
-            </w:hyperlink>
-            <w:r>
-              <w:rPr>
-                <w:rFonts w:ascii="Times New Roman" w:hAnsi="Times New Roman" w:cs="Times New Roman"/>
-                <w:sz w:val="24"/>
-                <w:szCs w:val="24"/>
-              </w:rPr>
-              <w:t xml:space="preserve"> </w:t>
+              <w:t xml:space="preserve">Manually label data based on given categories. Can update a previously labeled dataset to add/remove events and categories. Uses a modified EEGLAB plot window. </w:t>
             </w:r>
           </w:p>
         </w:tc>
@@ -8104,7 +6216,7 @@
                     <pic:cNvPicPr/>
                   </pic:nvPicPr>
                   <pic:blipFill>
-                    <a:blip r:embed="rId10" cstate="print">
+                    <a:blip r:embed="rId9" cstate="print">
                       <a:extLst>
                         <a:ext uri="{28A0092B-C50C-407E-A947-70E740481C1C}">
                           <a14:useLocalDpi xmlns:a14="http://schemas.microsoft.com/office/drawing/2010/main" val="0"/>
@@ -8329,21 +6441,12 @@
         </w:rPr>
         <w:t xml:space="preserve"> s. </w:t>
       </w:r>
-      <w:proofErr w:type="gramStart"/>
-      <w:r>
-        <w:rPr>
-          <w:rFonts w:ascii="Times New Roman" w:hAnsi="Times New Roman" w:cs="Times New Roman"/>
-          <w:sz w:val="24"/>
-        </w:rPr>
-        <w:t>We</w:t>
-      </w:r>
-      <w:proofErr w:type="gramEnd"/>
-      <w:r>
-        <w:rPr>
-          <w:rFonts w:ascii="Times New Roman" w:hAnsi="Times New Roman" w:cs="Times New Roman"/>
-          <w:sz w:val="24"/>
-        </w:rPr>
-        <w:t xml:space="preserve"> label data in time using the following formula:</w:t>
+      <w:r>
+        <w:rPr>
+          <w:rFonts w:ascii="Times New Roman" w:hAnsi="Times New Roman" w:cs="Times New Roman"/>
+          <w:sz w:val="24"/>
+        </w:rPr>
+        <w:t>We label data in time using the following formula:</w:t>
       </w:r>
     </w:p>
     <w:p>
@@ -10472,15 +8575,7 @@
           <w:sz w:val="24"/>
           <w:szCs w:val="24"/>
         </w:rPr>
-        <w:t xml:space="preserve">)  if  the label certainty is less than 0.5 and one of the top two possible classes is the baseline class </w:t>
-      </w:r>
-      <w:r>
-        <w:rPr>
-          <w:rFonts w:ascii="Times New Roman" w:hAnsi="Times New Roman" w:cs="Times New Roman"/>
-          <w:sz w:val="24"/>
-          <w:szCs w:val="24"/>
-        </w:rPr>
-        <w:t>(</w:t>
+        <w:t>)  if  the label certainty is less than 0.5 and one of the top two possible classes is the baseline class (</w:t>
       </w:r>
       <w:r>
         <w:rPr>
@@ -10496,15 +8591,7 @@
           <w:sz w:val="24"/>
           <w:szCs w:val="24"/>
         </w:rPr>
-        <w:t>)</w:t>
-      </w:r>
-      <w:r>
-        <w:rPr>
-          <w:rFonts w:ascii="Times New Roman" w:hAnsi="Times New Roman" w:cs="Times New Roman"/>
-          <w:sz w:val="24"/>
-          <w:szCs w:val="24"/>
-        </w:rPr>
-        <w:t>. The input arguments are:</w:t>
+        <w:t>). The input arguments are:</w:t>
       </w:r>
     </w:p>
     <w:p>
@@ -10933,7 +9020,25 @@
           <w:sz w:val="24"/>
           <w:szCs w:val="24"/>
         </w:rPr>
-        <w:t xml:space="preserve"> This function can handle both EEGLAB EEG datasets as well as MATLAB matrix inputs where the dimensions of the matrix are (</w:t>
+        <w:t xml:space="preserve"> This function can handle both </w:t>
+      </w:r>
+      <w:bookmarkStart w:id="0" w:name="_GoBack"/>
+      <w:r>
+        <w:rPr>
+          <w:rFonts w:ascii="Times New Roman" w:hAnsi="Times New Roman" w:cs="Times New Roman"/>
+          <w:sz w:val="24"/>
+          <w:szCs w:val="24"/>
+        </w:rPr>
+        <w:t xml:space="preserve">EEGLAB EEG datasets as well as MATLAB matrix inputs where the dimensions of the matrix </w:t>
+      </w:r>
+      <w:bookmarkEnd w:id="0"/>
+      <w:r>
+        <w:rPr>
+          <w:rFonts w:ascii="Times New Roman" w:hAnsi="Times New Roman" w:cs="Times New Roman"/>
+          <w:sz w:val="24"/>
+          <w:szCs w:val="24"/>
+        </w:rPr>
+        <w:t>are (</w:t>
       </w:r>
       <w:r>
         <w:rPr>
@@ -11549,7 +9654,7 @@
                     </pic:cNvPicPr>
                   </pic:nvPicPr>
                   <pic:blipFill>
-                    <a:blip r:embed="rId11">
+                    <a:blip r:embed="rId10">
                       <a:extLst>
                         <a:ext uri="{28A0092B-C50C-407E-A947-70E740481C1C}">
                           <a14:useLocalDpi xmlns:a14="http://schemas.microsoft.com/office/drawing/2010/main" val="0"/>
@@ -12009,7 +10114,7 @@
                     </pic:cNvPicPr>
                   </pic:nvPicPr>
                   <pic:blipFill>
-                    <a:blip r:embed="rId12">
+                    <a:blip r:embed="rId11">
                       <a:extLst>
                         <a:ext uri="{28A0092B-C50C-407E-A947-70E740481C1C}">
                           <a14:useLocalDpi xmlns:a14="http://schemas.microsoft.com/office/drawing/2010/main" val="0"/>
@@ -12187,7 +10292,7 @@
                     </pic:cNvPicPr>
                   </pic:nvPicPr>
                   <pic:blipFill>
-                    <a:blip r:embed="rId13">
+                    <a:blip r:embed="rId12">
                       <a:extLst>
                         <a:ext uri="{28A0092B-C50C-407E-A947-70E740481C1C}">
                           <a14:useLocalDpi xmlns:a14="http://schemas.microsoft.com/office/drawing/2010/main" val="0"/>
@@ -12618,15 +10723,7 @@
           <w:sz w:val="24"/>
           <w:szCs w:val="24"/>
         </w:rPr>
-        <w:t>.</w:t>
-      </w:r>
-      <w:r>
-        <w:rPr>
-          <w:rFonts w:ascii="Times New Roman" w:hAnsi="Times New Roman" w:cs="Times New Roman"/>
-          <w:sz w:val="24"/>
-          <w:szCs w:val="24"/>
-        </w:rPr>
-        <w:t xml:space="preserve"> The</w:t>
+        <w:t>. The</w:t>
       </w:r>
       <w:r>
         <w:rPr>
@@ -14747,7 +12844,7 @@
                     </pic:cNvPicPr>
                   </pic:nvPicPr>
                   <pic:blipFill>
-                    <a:blip r:embed="rId14">
+                    <a:blip r:embed="rId13">
                       <a:extLst>
                         <a:ext uri="{28A0092B-C50C-407E-A947-70E740481C1C}">
                           <a14:useLocalDpi xmlns:a14="http://schemas.microsoft.com/office/drawing/2010/main" val="0"/>
@@ -16388,7 +14485,7 @@
                     </pic:cNvPicPr>
                   </pic:nvPicPr>
                   <pic:blipFill>
-                    <a:blip r:embed="rId15">
+                    <a:blip r:embed="rId14">
                       <a:extLst>
                         <a:ext uri="{28A0092B-C50C-407E-A947-70E740481C1C}">
                           <a14:useLocalDpi xmlns:a14="http://schemas.microsoft.com/office/drawing/2010/main" val="0"/>
@@ -16446,7 +14543,6 @@
         <w:lastRenderedPageBreak/>
         <w:t xml:space="preserve">Hitting </w:t>
       </w:r>
-      <w:bookmarkStart w:id="0" w:name="_GoBack"/>
       <w:r>
         <w:rPr>
           <w:rFonts w:cs="Times New Roman"/>
@@ -16463,7 +14559,6 @@
         </w:rPr>
         <w:t>ontinue</w:t>
       </w:r>
-      <w:bookmarkEnd w:id="0"/>
       <w:r>
         <w:rPr>
           <w:rFonts w:ascii="Times New Roman" w:hAnsi="Times New Roman" w:cs="Times New Roman"/>
@@ -17687,16 +15782,7 @@
           <w:sz w:val="20"/>
           <w:szCs w:val="20"/>
         </w:rPr>
-        <w:t>labelSet</w:t>
-      </w:r>
-      <w:r>
-        <w:rPr>
-          <w:rFonts w:ascii="Courier New" w:hAnsi="Courier New" w:cs="Courier New"/>
-          <w:noProof/>
-          <w:sz w:val="20"/>
-          <w:szCs w:val="20"/>
-        </w:rPr>
-        <w:t xml:space="preserve">2 = </w:t>
+        <w:t xml:space="preserve">labelSet2 = </w:t>
       </w:r>
       <w:r>
         <w:rPr>
@@ -21313,7 +19399,7 @@
                     </pic:cNvPicPr>
                   </pic:nvPicPr>
                   <pic:blipFill>
-                    <a:blip r:embed="rId16">
+                    <a:blip r:embed="rId15">
                       <a:extLst>
                         <a:ext uri="{28A0092B-C50C-407E-A947-70E740481C1C}">
                           <a14:useLocalDpi xmlns:a14="http://schemas.microsoft.com/office/drawing/2010/main" val="0"/>
@@ -21346,7 +19432,7 @@
       </w:r>
     </w:p>
     <w:sectPr>
-      <w:footerReference w:type="default" r:id="rId17"/>
+      <w:footerReference w:type="default" r:id="rId16"/>
       <w:pgSz w:w="12240" w:h="15840"/>
       <w:pgMar w:top="1440" w:right="1440" w:bottom="1440" w:left="1440" w:header="720" w:footer="720" w:gutter="0"/>
       <w:cols w:space="720"/>
@@ -21415,7 +19501,7 @@
           <w:rPr>
             <w:noProof/>
           </w:rPr>
-          <w:t>17</w:t>
+          <w:t>9</w:t>
         </w:r>
         <w:r>
           <w:rPr>
@@ -23055,7 +21141,7 @@
 </file>
 
 <file path=customXml/itemProps1.xml><?xml version="1.0" encoding="utf-8"?>
-<ds:datastoreItem xmlns:ds="http://schemas.openxmlformats.org/officeDocument/2006/customXml" ds:itemID="{1A68775D-3F59-43B1-B80E-6F27158D0898}">
+<ds:datastoreItem xmlns:ds="http://schemas.openxmlformats.org/officeDocument/2006/customXml" ds:itemID="{5C21EE01-51FC-4372-9B39-3DAD7916BA4B}">
   <ds:schemaRefs>
     <ds:schemaRef ds:uri="http://schemas.openxmlformats.org/officeDocument/2006/bibliography"/>
   </ds:schemaRefs>

</xml_diff>